<commit_message>
added table 1 to main tables
</commit_message>
<xml_diff>
--- a/tables/stress-growth main.docx
+++ b/tables/stress-growth main.docx
@@ -2,6 +2,4076 @@
 <file path=word/document.xml><?xml version="1.0" encoding="utf-8"?>
 <w:document xmlns:wpc="http://schemas.microsoft.com/office/word/2010/wordprocessingCanvas" xmlns:cx="http://schemas.microsoft.com/office/drawing/2014/chartex" xmlns:cx1="http://schemas.microsoft.com/office/drawing/2015/9/8/chartex" xmlns:cx2="http://schemas.microsoft.com/office/drawing/2015/10/21/chartex" xmlns:cx3="http://schemas.microsoft.com/office/drawing/2016/5/9/chartex" xmlns:cx4="http://schemas.microsoft.com/office/drawing/2016/5/10/chartex" xmlns:cx5="http://schemas.microsoft.com/office/drawing/2016/5/11/chartex" xmlns:cx6="http://schemas.microsoft.com/office/drawing/2016/5/12/chartex" xmlns:cx7="http://schemas.microsoft.com/office/drawing/2016/5/13/chartex" xmlns:cx8="http://schemas.microsoft.com/office/drawing/2016/5/14/chartex" xmlns:mc="http://schemas.openxmlformats.org/markup-compatibility/2006" xmlns:aink="http://schemas.microsoft.com/office/drawing/2016/ink" xmlns:am3d="http://schemas.microsoft.com/office/drawing/2017/model3d" xmlns:o="urn:schemas-microsoft-com:office:office" xmlns:r="http://schemas.openxmlformats.org/officeDocument/2006/relationships" xmlns:m="http://schemas.openxmlformats.org/officeDocument/2006/math" xmlns:v="urn:schemas-microsoft-com:vml" xmlns:wp14="http://schemas.microsoft.com/office/word/2010/wordprocessingDrawing" xmlns:wp="http://schemas.openxmlformats.org/drawingml/2006/wordprocessingDrawing" xmlns:w10="urn:schemas-microsoft-com:office:word" xmlns:w="http://schemas.openxmlformats.org/wordprocessingml/2006/main" xmlns:w14="http://schemas.microsoft.com/office/word/2010/wordml" xmlns:w15="http://schemas.microsoft.com/office/word/2012/wordml" xmlns:w16cex="http://schemas.microsoft.com/office/word/2018/wordml/cex" xmlns:w16cid="http://schemas.microsoft.com/office/word/2016/wordml/cid" xmlns:w16="http://schemas.microsoft.com/office/word/2018/wordml" xmlns:w16se="http://schemas.microsoft.com/office/word/2015/wordml/symex" xmlns:wpg="http://schemas.microsoft.com/office/word/2010/wordprocessingGroup" xmlns:wpi="http://schemas.microsoft.com/office/word/2010/wordprocessingInk" xmlns:wne="http://schemas.microsoft.com/office/word/2006/wordml" xmlns:wps="http://schemas.microsoft.com/office/word/2010/wordprocessingShape" mc:Ignorable="w14 w15 w16se w16cid w16 w16cex wp14">
   <w:body>
+    <w:tbl>
+      <w:tblPr>
+        <w:tblW w:w="11542" w:type="dxa"/>
+        <w:jc w:val="center"/>
+        <w:tblLook w:val="04A0" w:firstRow="1" w:lastRow="0" w:firstColumn="1" w:lastColumn="0" w:noHBand="0" w:noVBand="1"/>
+      </w:tblPr>
+      <w:tblGrid>
+        <w:gridCol w:w="976"/>
+        <w:gridCol w:w="3535"/>
+        <w:gridCol w:w="4492"/>
+        <w:gridCol w:w="2539"/>
+      </w:tblGrid>
+      <w:tr>
+        <w:trPr>
+          <w:trHeight w:val="246"/>
+          <w:jc w:val="center"/>
+        </w:trPr>
+        <w:tc>
+          <w:tcPr>
+            <w:tcW w:w="976" w:type="dxa"/>
+            <w:tcBorders>
+              <w:top w:val="single" w:sz="4" w:space="0" w:color="auto"/>
+              <w:left w:val="nil"/>
+              <w:bottom w:val="single" w:sz="4" w:space="0" w:color="auto"/>
+              <w:right w:val="nil"/>
+            </w:tcBorders>
+            <w:shd w:val="clear" w:color="auto" w:fill="auto"/>
+            <w:vAlign w:val="bottom"/>
+            <w:hideMark/>
+          </w:tcPr>
+          <w:p>
+            <w:pPr>
+              <w:rPr>
+                <w:rFonts w:ascii="Calibri" w:eastAsia="Times New Roman" w:hAnsi="Calibri" w:cs="Calibri"/>
+                <w:color w:val="000000"/>
+                <w:sz w:val="22"/>
+                <w:szCs w:val="22"/>
+              </w:rPr>
+            </w:pPr>
+          </w:p>
+        </w:tc>
+        <w:tc>
+          <w:tcPr>
+            <w:tcW w:w="3535" w:type="dxa"/>
+            <w:tcBorders>
+              <w:top w:val="single" w:sz="4" w:space="0" w:color="auto"/>
+              <w:left w:val="nil"/>
+              <w:bottom w:val="single" w:sz="4" w:space="0" w:color="auto"/>
+              <w:right w:val="nil"/>
+            </w:tcBorders>
+            <w:shd w:val="clear" w:color="auto" w:fill="auto"/>
+            <w:vAlign w:val="bottom"/>
+            <w:hideMark/>
+          </w:tcPr>
+          <w:p>
+            <w:pPr>
+              <w:rPr>
+                <w:rFonts w:ascii="Calibri" w:eastAsia="Times New Roman" w:hAnsi="Calibri" w:cs="Calibri"/>
+                <w:color w:val="000000"/>
+                <w:sz w:val="22"/>
+                <w:szCs w:val="22"/>
+              </w:rPr>
+            </w:pPr>
+            <w:r>
+              <w:rPr>
+                <w:rFonts w:ascii="Calibri" w:eastAsia="Times New Roman" w:hAnsi="Calibri" w:cs="Calibri"/>
+                <w:color w:val="000000"/>
+                <w:sz w:val="22"/>
+                <w:szCs w:val="22"/>
+              </w:rPr>
+              <w:t xml:space="preserve"> </w:t>
+            </w:r>
+          </w:p>
+        </w:tc>
+        <w:tc>
+          <w:tcPr>
+            <w:tcW w:w="4492" w:type="dxa"/>
+            <w:tcBorders>
+              <w:top w:val="single" w:sz="4" w:space="0" w:color="auto"/>
+              <w:left w:val="nil"/>
+              <w:bottom w:val="single" w:sz="4" w:space="0" w:color="auto"/>
+              <w:right w:val="nil"/>
+            </w:tcBorders>
+            <w:shd w:val="clear" w:color="auto" w:fill="auto"/>
+            <w:vAlign w:val="bottom"/>
+            <w:hideMark/>
+          </w:tcPr>
+          <w:p>
+            <w:pPr>
+              <w:rPr>
+                <w:rFonts w:ascii="Calibri" w:eastAsia="Times New Roman" w:hAnsi="Calibri" w:cs="Calibri"/>
+                <w:color w:val="000000"/>
+                <w:sz w:val="22"/>
+                <w:szCs w:val="22"/>
+              </w:rPr>
+            </w:pPr>
+            <w:r>
+              <w:rPr>
+                <w:rFonts w:ascii="Calibri" w:eastAsia="Times New Roman" w:hAnsi="Calibri" w:cs="Calibri"/>
+                <w:color w:val="000000"/>
+                <w:sz w:val="22"/>
+                <w:szCs w:val="22"/>
+              </w:rPr>
+              <w:t xml:space="preserve"> </w:t>
+            </w:r>
+          </w:p>
+        </w:tc>
+        <w:tc>
+          <w:tcPr>
+            <w:tcW w:w="2539" w:type="dxa"/>
+            <w:tcBorders>
+              <w:top w:val="single" w:sz="4" w:space="0" w:color="auto"/>
+              <w:left w:val="nil"/>
+              <w:bottom w:val="single" w:sz="4" w:space="0" w:color="auto"/>
+              <w:right w:val="nil"/>
+            </w:tcBorders>
+            <w:shd w:val="clear" w:color="auto" w:fill="auto"/>
+            <w:vAlign w:val="bottom"/>
+            <w:hideMark/>
+          </w:tcPr>
+          <w:p>
+            <w:pPr>
+              <w:jc w:val="center"/>
+              <w:rPr>
+                <w:rFonts w:ascii="Calibri" w:eastAsia="Times New Roman" w:hAnsi="Calibri" w:cs="Calibri"/>
+                <w:color w:val="000000"/>
+                <w:sz w:val="22"/>
+                <w:szCs w:val="22"/>
+              </w:rPr>
+            </w:pPr>
+            <w:r>
+              <w:rPr>
+                <w:rFonts w:ascii="Calibri" w:eastAsia="Times New Roman" w:hAnsi="Calibri" w:cs="Calibri"/>
+                <w:color w:val="000000"/>
+                <w:sz w:val="22"/>
+                <w:szCs w:val="22"/>
+              </w:rPr>
+              <w:t>n (%) or median (IQR)</w:t>
+            </w:r>
+          </w:p>
+        </w:tc>
+      </w:tr>
+      <w:tr>
+        <w:trPr>
+          <w:trHeight w:val="246"/>
+          <w:jc w:val="center"/>
+        </w:trPr>
+        <w:tc>
+          <w:tcPr>
+            <w:tcW w:w="976" w:type="dxa"/>
+            <w:tcBorders>
+              <w:top w:val="single" w:sz="4" w:space="0" w:color="auto"/>
+              <w:left w:val="nil"/>
+              <w:bottom w:val="nil"/>
+              <w:right w:val="nil"/>
+            </w:tcBorders>
+            <w:shd w:val="clear" w:color="auto" w:fill="auto"/>
+            <w:vAlign w:val="bottom"/>
+            <w:hideMark/>
+          </w:tcPr>
+          <w:p>
+            <w:pPr>
+              <w:rPr>
+                <w:rFonts w:ascii="Calibri" w:eastAsia="Times New Roman" w:hAnsi="Calibri" w:cs="Calibri"/>
+                <w:color w:val="000000"/>
+                <w:sz w:val="22"/>
+                <w:szCs w:val="22"/>
+              </w:rPr>
+            </w:pPr>
+            <w:r>
+              <w:rPr>
+                <w:rFonts w:ascii="Calibri" w:eastAsia="Times New Roman" w:hAnsi="Calibri" w:cs="Calibri"/>
+                <w:color w:val="000000"/>
+                <w:sz w:val="22"/>
+                <w:szCs w:val="22"/>
+              </w:rPr>
+              <w:t>Child</w:t>
+            </w:r>
+          </w:p>
+        </w:tc>
+        <w:tc>
+          <w:tcPr>
+            <w:tcW w:w="3535" w:type="dxa"/>
+            <w:tcBorders>
+              <w:top w:val="single" w:sz="4" w:space="0" w:color="auto"/>
+              <w:left w:val="nil"/>
+              <w:bottom w:val="nil"/>
+              <w:right w:val="nil"/>
+            </w:tcBorders>
+            <w:shd w:val="clear" w:color="auto" w:fill="auto"/>
+            <w:vAlign w:val="bottom"/>
+            <w:hideMark/>
+          </w:tcPr>
+          <w:p>
+            <w:pPr>
+              <w:rPr>
+                <w:rFonts w:ascii="Calibri" w:eastAsia="Times New Roman" w:hAnsi="Calibri" w:cs="Calibri"/>
+                <w:color w:val="000000"/>
+                <w:sz w:val="22"/>
+                <w:szCs w:val="22"/>
+              </w:rPr>
+            </w:pPr>
+          </w:p>
+        </w:tc>
+        <w:tc>
+          <w:tcPr>
+            <w:tcW w:w="4492" w:type="dxa"/>
+            <w:tcBorders>
+              <w:top w:val="single" w:sz="4" w:space="0" w:color="auto"/>
+              <w:left w:val="nil"/>
+              <w:bottom w:val="nil"/>
+              <w:right w:val="nil"/>
+            </w:tcBorders>
+            <w:shd w:val="clear" w:color="auto" w:fill="auto"/>
+            <w:vAlign w:val="bottom"/>
+            <w:hideMark/>
+          </w:tcPr>
+          <w:p>
+            <w:pPr>
+              <w:rPr>
+                <w:rFonts w:ascii="Calibri" w:eastAsia="Times New Roman" w:hAnsi="Calibri" w:cs="Calibri"/>
+                <w:color w:val="000000"/>
+                <w:sz w:val="22"/>
+                <w:szCs w:val="22"/>
+              </w:rPr>
+            </w:pPr>
+            <w:r>
+              <w:rPr>
+                <w:rFonts w:ascii="Calibri" w:eastAsia="Times New Roman" w:hAnsi="Calibri" w:cs="Calibri"/>
+                <w:color w:val="000000"/>
+                <w:sz w:val="22"/>
+                <w:szCs w:val="22"/>
+              </w:rPr>
+              <w:t>Female</w:t>
+            </w:r>
+          </w:p>
+        </w:tc>
+        <w:tc>
+          <w:tcPr>
+            <w:tcW w:w="2539" w:type="dxa"/>
+            <w:tcBorders>
+              <w:top w:val="single" w:sz="4" w:space="0" w:color="auto"/>
+              <w:left w:val="nil"/>
+              <w:bottom w:val="nil"/>
+              <w:right w:val="nil"/>
+            </w:tcBorders>
+            <w:shd w:val="clear" w:color="auto" w:fill="auto"/>
+            <w:vAlign w:val="bottom"/>
+            <w:hideMark/>
+          </w:tcPr>
+          <w:p>
+            <w:pPr>
+              <w:jc w:val="center"/>
+              <w:rPr>
+                <w:rFonts w:ascii="Calibri" w:eastAsia="Times New Roman" w:hAnsi="Calibri" w:cs="Calibri"/>
+                <w:color w:val="000000"/>
+                <w:sz w:val="22"/>
+                <w:szCs w:val="22"/>
+              </w:rPr>
+            </w:pPr>
+            <w:r>
+              <w:rPr>
+                <w:rFonts w:ascii="Calibri" w:eastAsia="Times New Roman" w:hAnsi="Calibri" w:cs="Calibri"/>
+                <w:color w:val="000000"/>
+                <w:sz w:val="22"/>
+                <w:szCs w:val="22"/>
+              </w:rPr>
+              <w:t>408 (48%)</w:t>
+            </w:r>
+          </w:p>
+        </w:tc>
+      </w:tr>
+      <w:tr>
+        <w:trPr>
+          <w:trHeight w:val="246"/>
+          <w:jc w:val="center"/>
+        </w:trPr>
+        <w:tc>
+          <w:tcPr>
+            <w:tcW w:w="976" w:type="dxa"/>
+            <w:tcBorders>
+              <w:top w:val="nil"/>
+              <w:left w:val="nil"/>
+              <w:bottom w:val="nil"/>
+              <w:right w:val="nil"/>
+            </w:tcBorders>
+            <w:shd w:val="clear" w:color="auto" w:fill="auto"/>
+            <w:vAlign w:val="bottom"/>
+            <w:hideMark/>
+          </w:tcPr>
+          <w:p>
+            <w:pPr>
+              <w:jc w:val="center"/>
+              <w:rPr>
+                <w:rFonts w:ascii="Calibri" w:eastAsia="Times New Roman" w:hAnsi="Calibri" w:cs="Calibri"/>
+                <w:color w:val="000000"/>
+                <w:sz w:val="22"/>
+                <w:szCs w:val="22"/>
+              </w:rPr>
+            </w:pPr>
+          </w:p>
+        </w:tc>
+        <w:tc>
+          <w:tcPr>
+            <w:tcW w:w="3535" w:type="dxa"/>
+            <w:tcBorders>
+              <w:top w:val="nil"/>
+              <w:left w:val="nil"/>
+              <w:bottom w:val="nil"/>
+              <w:right w:val="nil"/>
+            </w:tcBorders>
+            <w:shd w:val="clear" w:color="auto" w:fill="auto"/>
+            <w:vAlign w:val="bottom"/>
+            <w:hideMark/>
+          </w:tcPr>
+          <w:p>
+            <w:pPr>
+              <w:rPr>
+                <w:rFonts w:ascii="Calibri" w:eastAsia="Times New Roman" w:hAnsi="Calibri" w:cs="Calibri"/>
+                <w:color w:val="000000"/>
+                <w:sz w:val="22"/>
+                <w:szCs w:val="22"/>
+              </w:rPr>
+            </w:pPr>
+            <w:r>
+              <w:rPr>
+                <w:rFonts w:ascii="Calibri" w:eastAsia="Times New Roman" w:hAnsi="Calibri" w:cs="Calibri"/>
+                <w:color w:val="000000"/>
+                <w:sz w:val="22"/>
+                <w:szCs w:val="22"/>
+              </w:rPr>
+              <w:t>Urinary F2-isoprostanes (Year 1)</w:t>
+            </w:r>
+          </w:p>
+        </w:tc>
+        <w:tc>
+          <w:tcPr>
+            <w:tcW w:w="4492" w:type="dxa"/>
+            <w:tcBorders>
+              <w:top w:val="nil"/>
+              <w:left w:val="nil"/>
+              <w:bottom w:val="nil"/>
+              <w:right w:val="nil"/>
+            </w:tcBorders>
+            <w:shd w:val="clear" w:color="auto" w:fill="auto"/>
+            <w:vAlign w:val="bottom"/>
+            <w:hideMark/>
+          </w:tcPr>
+          <w:p>
+            <w:pPr>
+              <w:rPr>
+                <w:rFonts w:ascii="Calibri" w:eastAsia="Times New Roman" w:hAnsi="Calibri" w:cs="Calibri"/>
+                <w:color w:val="000000"/>
+                <w:sz w:val="22"/>
+                <w:szCs w:val="22"/>
+              </w:rPr>
+            </w:pPr>
+            <w:proofErr w:type="spellStart"/>
+            <w:r>
+              <w:rPr>
+                <w:rFonts w:ascii="Calibri" w:eastAsia="Times New Roman" w:hAnsi="Calibri" w:cs="Calibri"/>
+                <w:color w:val="000000"/>
+                <w:sz w:val="22"/>
+                <w:szCs w:val="22"/>
+              </w:rPr>
+              <w:t>iPF</w:t>
+            </w:r>
+            <w:proofErr w:type="spellEnd"/>
+            <w:r>
+              <w:rPr>
+                <w:rFonts w:ascii="Calibri" w:eastAsia="Times New Roman" w:hAnsi="Calibri" w:cs="Calibri"/>
+                <w:color w:val="000000"/>
+                <w:sz w:val="22"/>
+                <w:szCs w:val="22"/>
+              </w:rPr>
+              <w:t>(2a)-III</w:t>
+            </w:r>
+          </w:p>
+        </w:tc>
+        <w:tc>
+          <w:tcPr>
+            <w:tcW w:w="2539" w:type="dxa"/>
+            <w:tcBorders>
+              <w:top w:val="nil"/>
+              <w:left w:val="nil"/>
+              <w:bottom w:val="nil"/>
+              <w:right w:val="nil"/>
+            </w:tcBorders>
+            <w:shd w:val="clear" w:color="auto" w:fill="auto"/>
+            <w:vAlign w:val="bottom"/>
+            <w:hideMark/>
+          </w:tcPr>
+          <w:p>
+            <w:pPr>
+              <w:jc w:val="center"/>
+              <w:rPr>
+                <w:rFonts w:ascii="Calibri" w:eastAsia="Times New Roman" w:hAnsi="Calibri" w:cs="Calibri"/>
+                <w:color w:val="000000"/>
+                <w:sz w:val="22"/>
+                <w:szCs w:val="22"/>
+              </w:rPr>
+            </w:pPr>
+            <w:r>
+              <w:rPr>
+                <w:rFonts w:ascii="Calibri" w:eastAsia="Times New Roman" w:hAnsi="Calibri" w:cs="Calibri"/>
+                <w:color w:val="000000"/>
+                <w:sz w:val="22"/>
+                <w:szCs w:val="22"/>
+              </w:rPr>
+              <w:t>0.66 (0.48, 0.91)</w:t>
+            </w:r>
+          </w:p>
+        </w:tc>
+      </w:tr>
+      <w:tr>
+        <w:trPr>
+          <w:trHeight w:val="246"/>
+          <w:jc w:val="center"/>
+        </w:trPr>
+        <w:tc>
+          <w:tcPr>
+            <w:tcW w:w="976" w:type="dxa"/>
+            <w:tcBorders>
+              <w:top w:val="nil"/>
+              <w:left w:val="nil"/>
+              <w:bottom w:val="nil"/>
+              <w:right w:val="nil"/>
+            </w:tcBorders>
+            <w:shd w:val="clear" w:color="auto" w:fill="auto"/>
+            <w:vAlign w:val="bottom"/>
+            <w:hideMark/>
+          </w:tcPr>
+          <w:p>
+            <w:pPr>
+              <w:jc w:val="center"/>
+              <w:rPr>
+                <w:rFonts w:ascii="Calibri" w:eastAsia="Times New Roman" w:hAnsi="Calibri" w:cs="Calibri"/>
+                <w:color w:val="000000"/>
+                <w:sz w:val="22"/>
+                <w:szCs w:val="22"/>
+              </w:rPr>
+            </w:pPr>
+          </w:p>
+        </w:tc>
+        <w:tc>
+          <w:tcPr>
+            <w:tcW w:w="3535" w:type="dxa"/>
+            <w:tcBorders>
+              <w:top w:val="nil"/>
+              <w:left w:val="nil"/>
+              <w:bottom w:val="nil"/>
+              <w:right w:val="nil"/>
+            </w:tcBorders>
+            <w:shd w:val="clear" w:color="auto" w:fill="auto"/>
+            <w:vAlign w:val="bottom"/>
+            <w:hideMark/>
+          </w:tcPr>
+          <w:p>
+            <w:pPr>
+              <w:rPr>
+                <w:rFonts w:ascii="Times New Roman" w:eastAsia="Times New Roman" w:hAnsi="Times New Roman" w:cs="Times New Roman"/>
+                <w:sz w:val="20"/>
+                <w:szCs w:val="20"/>
+              </w:rPr>
+            </w:pPr>
+          </w:p>
+        </w:tc>
+        <w:tc>
+          <w:tcPr>
+            <w:tcW w:w="4492" w:type="dxa"/>
+            <w:tcBorders>
+              <w:top w:val="nil"/>
+              <w:left w:val="nil"/>
+              <w:bottom w:val="nil"/>
+              <w:right w:val="nil"/>
+            </w:tcBorders>
+            <w:shd w:val="clear" w:color="auto" w:fill="auto"/>
+            <w:vAlign w:val="bottom"/>
+            <w:hideMark/>
+          </w:tcPr>
+          <w:p>
+            <w:pPr>
+              <w:rPr>
+                <w:rFonts w:ascii="Calibri" w:eastAsia="Times New Roman" w:hAnsi="Calibri" w:cs="Calibri"/>
+                <w:color w:val="000000"/>
+                <w:sz w:val="22"/>
+                <w:szCs w:val="22"/>
+              </w:rPr>
+            </w:pPr>
+            <w:r>
+              <w:rPr>
+                <w:rFonts w:ascii="Calibri" w:eastAsia="Times New Roman" w:hAnsi="Calibri" w:cs="Calibri"/>
+                <w:color w:val="000000"/>
+                <w:sz w:val="22"/>
+                <w:szCs w:val="22"/>
+              </w:rPr>
+              <w:t>2,3-dinor-iPF(2a)-III</w:t>
+            </w:r>
+          </w:p>
+        </w:tc>
+        <w:tc>
+          <w:tcPr>
+            <w:tcW w:w="2539" w:type="dxa"/>
+            <w:tcBorders>
+              <w:top w:val="nil"/>
+              <w:left w:val="nil"/>
+              <w:bottom w:val="nil"/>
+              <w:right w:val="nil"/>
+            </w:tcBorders>
+            <w:shd w:val="clear" w:color="auto" w:fill="auto"/>
+            <w:vAlign w:val="bottom"/>
+            <w:hideMark/>
+          </w:tcPr>
+          <w:p>
+            <w:pPr>
+              <w:jc w:val="center"/>
+              <w:rPr>
+                <w:rFonts w:ascii="Calibri" w:eastAsia="Times New Roman" w:hAnsi="Calibri" w:cs="Calibri"/>
+                <w:color w:val="000000"/>
+                <w:sz w:val="22"/>
+                <w:szCs w:val="22"/>
+              </w:rPr>
+            </w:pPr>
+            <w:r>
+              <w:rPr>
+                <w:rFonts w:ascii="Calibri" w:eastAsia="Times New Roman" w:hAnsi="Calibri" w:cs="Calibri"/>
+                <w:color w:val="000000"/>
+                <w:sz w:val="22"/>
+                <w:szCs w:val="22"/>
+              </w:rPr>
+              <w:t>5.8 (4.7, 7.14)</w:t>
+            </w:r>
+          </w:p>
+        </w:tc>
+      </w:tr>
+      <w:tr>
+        <w:trPr>
+          <w:trHeight w:val="246"/>
+          <w:jc w:val="center"/>
+        </w:trPr>
+        <w:tc>
+          <w:tcPr>
+            <w:tcW w:w="976" w:type="dxa"/>
+            <w:tcBorders>
+              <w:top w:val="nil"/>
+              <w:left w:val="nil"/>
+              <w:bottom w:val="nil"/>
+              <w:right w:val="nil"/>
+            </w:tcBorders>
+            <w:shd w:val="clear" w:color="auto" w:fill="auto"/>
+            <w:vAlign w:val="bottom"/>
+            <w:hideMark/>
+          </w:tcPr>
+          <w:p>
+            <w:pPr>
+              <w:jc w:val="center"/>
+              <w:rPr>
+                <w:rFonts w:ascii="Calibri" w:eastAsia="Times New Roman" w:hAnsi="Calibri" w:cs="Calibri"/>
+                <w:color w:val="000000"/>
+                <w:sz w:val="22"/>
+                <w:szCs w:val="22"/>
+              </w:rPr>
+            </w:pPr>
+          </w:p>
+        </w:tc>
+        <w:tc>
+          <w:tcPr>
+            <w:tcW w:w="3535" w:type="dxa"/>
+            <w:tcBorders>
+              <w:top w:val="nil"/>
+              <w:left w:val="nil"/>
+              <w:bottom w:val="nil"/>
+              <w:right w:val="nil"/>
+            </w:tcBorders>
+            <w:shd w:val="clear" w:color="auto" w:fill="auto"/>
+            <w:vAlign w:val="bottom"/>
+            <w:hideMark/>
+          </w:tcPr>
+          <w:p>
+            <w:pPr>
+              <w:rPr>
+                <w:rFonts w:ascii="Times New Roman" w:eastAsia="Times New Roman" w:hAnsi="Times New Roman" w:cs="Times New Roman"/>
+                <w:sz w:val="20"/>
+                <w:szCs w:val="20"/>
+              </w:rPr>
+            </w:pPr>
+          </w:p>
+        </w:tc>
+        <w:tc>
+          <w:tcPr>
+            <w:tcW w:w="4492" w:type="dxa"/>
+            <w:tcBorders>
+              <w:top w:val="nil"/>
+              <w:left w:val="nil"/>
+              <w:bottom w:val="nil"/>
+              <w:right w:val="nil"/>
+            </w:tcBorders>
+            <w:shd w:val="clear" w:color="auto" w:fill="auto"/>
+            <w:vAlign w:val="bottom"/>
+            <w:hideMark/>
+          </w:tcPr>
+          <w:p>
+            <w:pPr>
+              <w:rPr>
+                <w:rFonts w:ascii="Calibri" w:eastAsia="Times New Roman" w:hAnsi="Calibri" w:cs="Calibri"/>
+                <w:color w:val="000000"/>
+                <w:sz w:val="22"/>
+                <w:szCs w:val="22"/>
+              </w:rPr>
+            </w:pPr>
+            <w:proofErr w:type="spellStart"/>
+            <w:proofErr w:type="gramStart"/>
+            <w:r>
+              <w:rPr>
+                <w:rFonts w:ascii="Calibri" w:eastAsia="Times New Roman" w:hAnsi="Calibri" w:cs="Calibri"/>
+                <w:color w:val="000000"/>
+                <w:sz w:val="22"/>
+                <w:szCs w:val="22"/>
+              </w:rPr>
+              <w:t>iPF</w:t>
+            </w:r>
+            <w:proofErr w:type="spellEnd"/>
+            <w:r>
+              <w:rPr>
+                <w:rFonts w:ascii="Calibri" w:eastAsia="Times New Roman" w:hAnsi="Calibri" w:cs="Calibri"/>
+                <w:color w:val="000000"/>
+                <w:sz w:val="22"/>
+                <w:szCs w:val="22"/>
+              </w:rPr>
+              <w:t>(</w:t>
+            </w:r>
+            <w:proofErr w:type="gramEnd"/>
+            <w:r>
+              <w:rPr>
+                <w:rFonts w:ascii="Calibri" w:eastAsia="Times New Roman" w:hAnsi="Calibri" w:cs="Calibri"/>
+                <w:color w:val="000000"/>
+                <w:sz w:val="22"/>
+                <w:szCs w:val="22"/>
+              </w:rPr>
+              <w:t>2a-VI</w:t>
+            </w:r>
+          </w:p>
+        </w:tc>
+        <w:tc>
+          <w:tcPr>
+            <w:tcW w:w="2539" w:type="dxa"/>
+            <w:tcBorders>
+              <w:top w:val="nil"/>
+              <w:left w:val="nil"/>
+              <w:bottom w:val="nil"/>
+              <w:right w:val="nil"/>
+            </w:tcBorders>
+            <w:shd w:val="clear" w:color="auto" w:fill="auto"/>
+            <w:vAlign w:val="bottom"/>
+            <w:hideMark/>
+          </w:tcPr>
+          <w:p>
+            <w:pPr>
+              <w:jc w:val="center"/>
+              <w:rPr>
+                <w:rFonts w:ascii="Calibri" w:eastAsia="Times New Roman" w:hAnsi="Calibri" w:cs="Calibri"/>
+                <w:color w:val="000000"/>
+                <w:sz w:val="22"/>
+                <w:szCs w:val="22"/>
+              </w:rPr>
+            </w:pPr>
+            <w:r>
+              <w:rPr>
+                <w:rFonts w:ascii="Calibri" w:eastAsia="Times New Roman" w:hAnsi="Calibri" w:cs="Calibri"/>
+                <w:color w:val="000000"/>
+                <w:sz w:val="22"/>
+                <w:szCs w:val="22"/>
+              </w:rPr>
+              <w:t>13.06 (10.05, 17.63)</w:t>
+            </w:r>
+          </w:p>
+        </w:tc>
+      </w:tr>
+      <w:tr>
+        <w:trPr>
+          <w:trHeight w:val="246"/>
+          <w:jc w:val="center"/>
+        </w:trPr>
+        <w:tc>
+          <w:tcPr>
+            <w:tcW w:w="976" w:type="dxa"/>
+            <w:tcBorders>
+              <w:top w:val="nil"/>
+              <w:left w:val="nil"/>
+              <w:bottom w:val="nil"/>
+              <w:right w:val="nil"/>
+            </w:tcBorders>
+            <w:shd w:val="clear" w:color="auto" w:fill="auto"/>
+            <w:vAlign w:val="bottom"/>
+            <w:hideMark/>
+          </w:tcPr>
+          <w:p>
+            <w:pPr>
+              <w:jc w:val="center"/>
+              <w:rPr>
+                <w:rFonts w:ascii="Calibri" w:eastAsia="Times New Roman" w:hAnsi="Calibri" w:cs="Calibri"/>
+                <w:color w:val="000000"/>
+                <w:sz w:val="22"/>
+                <w:szCs w:val="22"/>
+              </w:rPr>
+            </w:pPr>
+          </w:p>
+        </w:tc>
+        <w:tc>
+          <w:tcPr>
+            <w:tcW w:w="3535" w:type="dxa"/>
+            <w:tcBorders>
+              <w:top w:val="nil"/>
+              <w:left w:val="nil"/>
+              <w:bottom w:val="nil"/>
+              <w:right w:val="nil"/>
+            </w:tcBorders>
+            <w:shd w:val="clear" w:color="auto" w:fill="auto"/>
+            <w:vAlign w:val="bottom"/>
+            <w:hideMark/>
+          </w:tcPr>
+          <w:p>
+            <w:pPr>
+              <w:rPr>
+                <w:rFonts w:ascii="Times New Roman" w:eastAsia="Times New Roman" w:hAnsi="Times New Roman" w:cs="Times New Roman"/>
+                <w:sz w:val="20"/>
+                <w:szCs w:val="20"/>
+              </w:rPr>
+            </w:pPr>
+          </w:p>
+        </w:tc>
+        <w:tc>
+          <w:tcPr>
+            <w:tcW w:w="4492" w:type="dxa"/>
+            <w:tcBorders>
+              <w:top w:val="nil"/>
+              <w:left w:val="nil"/>
+              <w:bottom w:val="nil"/>
+              <w:right w:val="nil"/>
+            </w:tcBorders>
+            <w:shd w:val="clear" w:color="auto" w:fill="auto"/>
+            <w:vAlign w:val="bottom"/>
+            <w:hideMark/>
+          </w:tcPr>
+          <w:p>
+            <w:pPr>
+              <w:rPr>
+                <w:rFonts w:ascii="Calibri" w:eastAsia="Times New Roman" w:hAnsi="Calibri" w:cs="Calibri"/>
+                <w:color w:val="000000"/>
+                <w:sz w:val="22"/>
+                <w:szCs w:val="22"/>
+              </w:rPr>
+            </w:pPr>
+            <w:r>
+              <w:rPr>
+                <w:rFonts w:ascii="Calibri" w:eastAsia="Times New Roman" w:hAnsi="Calibri" w:cs="Calibri"/>
+                <w:color w:val="000000"/>
+                <w:sz w:val="22"/>
+                <w:szCs w:val="22"/>
+              </w:rPr>
+              <w:t>8,12-iso-iPF(2a)-VI</w:t>
+            </w:r>
+          </w:p>
+        </w:tc>
+        <w:tc>
+          <w:tcPr>
+            <w:tcW w:w="2539" w:type="dxa"/>
+            <w:tcBorders>
+              <w:top w:val="nil"/>
+              <w:left w:val="nil"/>
+              <w:bottom w:val="nil"/>
+              <w:right w:val="nil"/>
+            </w:tcBorders>
+            <w:shd w:val="clear" w:color="auto" w:fill="auto"/>
+            <w:vAlign w:val="bottom"/>
+            <w:hideMark/>
+          </w:tcPr>
+          <w:p>
+            <w:pPr>
+              <w:jc w:val="center"/>
+              <w:rPr>
+                <w:rFonts w:ascii="Calibri" w:eastAsia="Times New Roman" w:hAnsi="Calibri" w:cs="Calibri"/>
+                <w:color w:val="000000"/>
+                <w:sz w:val="22"/>
+                <w:szCs w:val="22"/>
+              </w:rPr>
+            </w:pPr>
+            <w:r>
+              <w:rPr>
+                <w:rFonts w:ascii="Calibri" w:eastAsia="Times New Roman" w:hAnsi="Calibri" w:cs="Calibri"/>
+                <w:color w:val="000000"/>
+                <w:sz w:val="22"/>
+                <w:szCs w:val="22"/>
+              </w:rPr>
+              <w:t>13.12 (8.7, 18.43)</w:t>
+            </w:r>
+          </w:p>
+        </w:tc>
+      </w:tr>
+      <w:tr>
+        <w:trPr>
+          <w:trHeight w:val="492"/>
+          <w:jc w:val="center"/>
+        </w:trPr>
+        <w:tc>
+          <w:tcPr>
+            <w:tcW w:w="976" w:type="dxa"/>
+            <w:tcBorders>
+              <w:top w:val="nil"/>
+              <w:left w:val="nil"/>
+              <w:bottom w:val="nil"/>
+              <w:right w:val="nil"/>
+            </w:tcBorders>
+            <w:shd w:val="clear" w:color="auto" w:fill="auto"/>
+            <w:vAlign w:val="bottom"/>
+            <w:hideMark/>
+          </w:tcPr>
+          <w:p>
+            <w:pPr>
+              <w:jc w:val="center"/>
+              <w:rPr>
+                <w:rFonts w:ascii="Calibri" w:eastAsia="Times New Roman" w:hAnsi="Calibri" w:cs="Calibri"/>
+                <w:color w:val="000000"/>
+                <w:sz w:val="22"/>
+                <w:szCs w:val="22"/>
+              </w:rPr>
+            </w:pPr>
+          </w:p>
+        </w:tc>
+        <w:tc>
+          <w:tcPr>
+            <w:tcW w:w="3535" w:type="dxa"/>
+            <w:tcBorders>
+              <w:top w:val="nil"/>
+              <w:left w:val="nil"/>
+              <w:bottom w:val="nil"/>
+              <w:right w:val="nil"/>
+            </w:tcBorders>
+            <w:shd w:val="clear" w:color="auto" w:fill="auto"/>
+            <w:vAlign w:val="bottom"/>
+            <w:hideMark/>
+          </w:tcPr>
+          <w:p>
+            <w:pPr>
+              <w:rPr>
+                <w:rFonts w:ascii="Calibri" w:eastAsia="Times New Roman" w:hAnsi="Calibri" w:cs="Calibri"/>
+                <w:color w:val="000000"/>
+                <w:sz w:val="22"/>
+                <w:szCs w:val="22"/>
+              </w:rPr>
+            </w:pPr>
+            <w:r>
+              <w:rPr>
+                <w:rFonts w:ascii="Calibri" w:eastAsia="Times New Roman" w:hAnsi="Calibri" w:cs="Calibri"/>
+                <w:color w:val="000000"/>
+                <w:sz w:val="22"/>
+                <w:szCs w:val="22"/>
+              </w:rPr>
+              <w:t>Salivary cortisol reactivity (Year 2)</w:t>
+            </w:r>
+          </w:p>
+        </w:tc>
+        <w:tc>
+          <w:tcPr>
+            <w:tcW w:w="4492" w:type="dxa"/>
+            <w:tcBorders>
+              <w:top w:val="nil"/>
+              <w:left w:val="nil"/>
+              <w:bottom w:val="nil"/>
+              <w:right w:val="nil"/>
+            </w:tcBorders>
+            <w:shd w:val="clear" w:color="auto" w:fill="auto"/>
+            <w:vAlign w:val="bottom"/>
+            <w:hideMark/>
+          </w:tcPr>
+          <w:p>
+            <w:pPr>
+              <w:rPr>
+                <w:rFonts w:ascii="Calibri" w:eastAsia="Times New Roman" w:hAnsi="Calibri" w:cs="Calibri"/>
+                <w:color w:val="000000"/>
+                <w:sz w:val="22"/>
+                <w:szCs w:val="22"/>
+              </w:rPr>
+            </w:pPr>
+            <w:r>
+              <w:rPr>
+                <w:rFonts w:ascii="Calibri" w:eastAsia="Times New Roman" w:hAnsi="Calibri" w:cs="Calibri"/>
+                <w:color w:val="000000"/>
+                <w:sz w:val="22"/>
+                <w:szCs w:val="22"/>
+              </w:rPr>
+              <w:t>Change in slope between pre- and post-stressor cortisol</w:t>
+            </w:r>
+          </w:p>
+        </w:tc>
+        <w:tc>
+          <w:tcPr>
+            <w:tcW w:w="2539" w:type="dxa"/>
+            <w:tcBorders>
+              <w:top w:val="nil"/>
+              <w:left w:val="nil"/>
+              <w:bottom w:val="nil"/>
+              <w:right w:val="nil"/>
+            </w:tcBorders>
+            <w:shd w:val="clear" w:color="auto" w:fill="auto"/>
+            <w:vAlign w:val="bottom"/>
+            <w:hideMark/>
+          </w:tcPr>
+          <w:p>
+            <w:pPr>
+              <w:jc w:val="center"/>
+              <w:rPr>
+                <w:rFonts w:ascii="Calibri" w:eastAsia="Times New Roman" w:hAnsi="Calibri" w:cs="Calibri"/>
+                <w:color w:val="000000"/>
+                <w:sz w:val="22"/>
+                <w:szCs w:val="22"/>
+              </w:rPr>
+            </w:pPr>
+            <w:r>
+              <w:rPr>
+                <w:rFonts w:ascii="Calibri" w:eastAsia="Times New Roman" w:hAnsi="Calibri" w:cs="Calibri"/>
+                <w:color w:val="000000"/>
+                <w:sz w:val="22"/>
+                <w:szCs w:val="22"/>
+              </w:rPr>
+              <w:t>0 (-0.01, 0)</w:t>
+            </w:r>
+          </w:p>
+        </w:tc>
+      </w:tr>
+      <w:tr>
+        <w:trPr>
+          <w:trHeight w:val="246"/>
+          <w:jc w:val="center"/>
+        </w:trPr>
+        <w:tc>
+          <w:tcPr>
+            <w:tcW w:w="976" w:type="dxa"/>
+            <w:tcBorders>
+              <w:top w:val="nil"/>
+              <w:left w:val="nil"/>
+              <w:bottom w:val="nil"/>
+              <w:right w:val="nil"/>
+            </w:tcBorders>
+            <w:shd w:val="clear" w:color="auto" w:fill="auto"/>
+            <w:vAlign w:val="bottom"/>
+            <w:hideMark/>
+          </w:tcPr>
+          <w:p>
+            <w:pPr>
+              <w:jc w:val="center"/>
+              <w:rPr>
+                <w:rFonts w:ascii="Calibri" w:eastAsia="Times New Roman" w:hAnsi="Calibri" w:cs="Calibri"/>
+                <w:color w:val="000000"/>
+                <w:sz w:val="22"/>
+                <w:szCs w:val="22"/>
+              </w:rPr>
+            </w:pPr>
+          </w:p>
+        </w:tc>
+        <w:tc>
+          <w:tcPr>
+            <w:tcW w:w="3535" w:type="dxa"/>
+            <w:tcBorders>
+              <w:top w:val="nil"/>
+              <w:left w:val="nil"/>
+              <w:bottom w:val="nil"/>
+              <w:right w:val="nil"/>
+            </w:tcBorders>
+            <w:shd w:val="clear" w:color="auto" w:fill="auto"/>
+            <w:vAlign w:val="bottom"/>
+            <w:hideMark/>
+          </w:tcPr>
+          <w:p>
+            <w:pPr>
+              <w:rPr>
+                <w:rFonts w:ascii="Times New Roman" w:eastAsia="Times New Roman" w:hAnsi="Times New Roman" w:cs="Times New Roman"/>
+                <w:sz w:val="20"/>
+                <w:szCs w:val="20"/>
+              </w:rPr>
+            </w:pPr>
+          </w:p>
+        </w:tc>
+        <w:tc>
+          <w:tcPr>
+            <w:tcW w:w="4492" w:type="dxa"/>
+            <w:tcBorders>
+              <w:top w:val="nil"/>
+              <w:left w:val="nil"/>
+              <w:bottom w:val="nil"/>
+              <w:right w:val="nil"/>
+            </w:tcBorders>
+            <w:shd w:val="clear" w:color="auto" w:fill="auto"/>
+            <w:vAlign w:val="bottom"/>
+            <w:hideMark/>
+          </w:tcPr>
+          <w:p>
+            <w:pPr>
+              <w:rPr>
+                <w:rFonts w:ascii="Calibri" w:eastAsia="Times New Roman" w:hAnsi="Calibri" w:cs="Calibri"/>
+                <w:color w:val="000000"/>
+                <w:sz w:val="22"/>
+                <w:szCs w:val="22"/>
+              </w:rPr>
+            </w:pPr>
+            <w:r>
+              <w:rPr>
+                <w:rFonts w:ascii="Calibri" w:eastAsia="Times New Roman" w:hAnsi="Calibri" w:cs="Calibri"/>
+                <w:color w:val="000000"/>
+                <w:sz w:val="22"/>
+                <w:szCs w:val="22"/>
+              </w:rPr>
+              <w:t xml:space="preserve">Cortisol </w:t>
+            </w:r>
+            <w:proofErr w:type="spellStart"/>
+            <w:r>
+              <w:rPr>
+                <w:rFonts w:ascii="Calibri" w:eastAsia="Times New Roman" w:hAnsi="Calibri" w:cs="Calibri"/>
+                <w:color w:val="000000"/>
+                <w:sz w:val="22"/>
+                <w:szCs w:val="22"/>
+              </w:rPr>
+              <w:t>residualized</w:t>
+            </w:r>
+            <w:proofErr w:type="spellEnd"/>
+            <w:r>
+              <w:rPr>
+                <w:rFonts w:ascii="Calibri" w:eastAsia="Times New Roman" w:hAnsi="Calibri" w:cs="Calibri"/>
+                <w:color w:val="000000"/>
+                <w:sz w:val="22"/>
+                <w:szCs w:val="22"/>
+              </w:rPr>
+              <w:t xml:space="preserve"> gain score</w:t>
+            </w:r>
+          </w:p>
+        </w:tc>
+        <w:tc>
+          <w:tcPr>
+            <w:tcW w:w="2539" w:type="dxa"/>
+            <w:tcBorders>
+              <w:top w:val="nil"/>
+              <w:left w:val="nil"/>
+              <w:bottom w:val="nil"/>
+              <w:right w:val="nil"/>
+            </w:tcBorders>
+            <w:shd w:val="clear" w:color="auto" w:fill="auto"/>
+            <w:vAlign w:val="bottom"/>
+            <w:hideMark/>
+          </w:tcPr>
+          <w:p>
+            <w:pPr>
+              <w:jc w:val="center"/>
+              <w:rPr>
+                <w:rFonts w:ascii="Calibri" w:eastAsia="Times New Roman" w:hAnsi="Calibri" w:cs="Calibri"/>
+                <w:color w:val="000000"/>
+                <w:sz w:val="22"/>
+                <w:szCs w:val="22"/>
+              </w:rPr>
+            </w:pPr>
+            <w:r>
+              <w:rPr>
+                <w:rFonts w:ascii="Calibri" w:eastAsia="Times New Roman" w:hAnsi="Calibri" w:cs="Calibri"/>
+                <w:color w:val="000000"/>
+                <w:sz w:val="22"/>
+                <w:szCs w:val="22"/>
+              </w:rPr>
+              <w:t>-0.09 (-0.21, 0.14)</w:t>
+            </w:r>
+          </w:p>
+        </w:tc>
+      </w:tr>
+      <w:tr>
+        <w:trPr>
+          <w:trHeight w:val="492"/>
+          <w:jc w:val="center"/>
+        </w:trPr>
+        <w:tc>
+          <w:tcPr>
+            <w:tcW w:w="976" w:type="dxa"/>
+            <w:tcBorders>
+              <w:top w:val="nil"/>
+              <w:left w:val="nil"/>
+              <w:bottom w:val="nil"/>
+              <w:right w:val="nil"/>
+            </w:tcBorders>
+            <w:shd w:val="clear" w:color="auto" w:fill="auto"/>
+            <w:vAlign w:val="bottom"/>
+            <w:hideMark/>
+          </w:tcPr>
+          <w:p>
+            <w:pPr>
+              <w:jc w:val="center"/>
+              <w:rPr>
+                <w:rFonts w:ascii="Calibri" w:eastAsia="Times New Roman" w:hAnsi="Calibri" w:cs="Calibri"/>
+                <w:color w:val="000000"/>
+                <w:sz w:val="22"/>
+                <w:szCs w:val="22"/>
+              </w:rPr>
+            </w:pPr>
+          </w:p>
+        </w:tc>
+        <w:tc>
+          <w:tcPr>
+            <w:tcW w:w="3535" w:type="dxa"/>
+            <w:tcBorders>
+              <w:top w:val="nil"/>
+              <w:left w:val="nil"/>
+              <w:bottom w:val="nil"/>
+              <w:right w:val="nil"/>
+            </w:tcBorders>
+            <w:shd w:val="clear" w:color="auto" w:fill="auto"/>
+            <w:vAlign w:val="bottom"/>
+            <w:hideMark/>
+          </w:tcPr>
+          <w:p>
+            <w:pPr>
+              <w:rPr>
+                <w:rFonts w:ascii="Calibri" w:eastAsia="Times New Roman" w:hAnsi="Calibri" w:cs="Calibri"/>
+                <w:color w:val="000000"/>
+                <w:sz w:val="22"/>
+                <w:szCs w:val="22"/>
+              </w:rPr>
+            </w:pPr>
+            <w:proofErr w:type="spellStart"/>
+            <w:r>
+              <w:rPr>
+                <w:rFonts w:ascii="Calibri" w:eastAsia="Times New Roman" w:hAnsi="Calibri" w:cs="Calibri"/>
+                <w:color w:val="000000"/>
+                <w:sz w:val="22"/>
+                <w:szCs w:val="22"/>
+              </w:rPr>
+              <w:t>sAA</w:t>
+            </w:r>
+            <w:proofErr w:type="spellEnd"/>
+            <w:r>
+              <w:rPr>
+                <w:rFonts w:ascii="Calibri" w:eastAsia="Times New Roman" w:hAnsi="Calibri" w:cs="Calibri"/>
+                <w:color w:val="000000"/>
+                <w:sz w:val="22"/>
+                <w:szCs w:val="22"/>
+              </w:rPr>
+              <w:t xml:space="preserve"> reactivity (Year 2)</w:t>
+            </w:r>
+          </w:p>
+        </w:tc>
+        <w:tc>
+          <w:tcPr>
+            <w:tcW w:w="4492" w:type="dxa"/>
+            <w:tcBorders>
+              <w:top w:val="nil"/>
+              <w:left w:val="nil"/>
+              <w:bottom w:val="nil"/>
+              <w:right w:val="nil"/>
+            </w:tcBorders>
+            <w:shd w:val="clear" w:color="auto" w:fill="auto"/>
+            <w:vAlign w:val="bottom"/>
+            <w:hideMark/>
+          </w:tcPr>
+          <w:p>
+            <w:pPr>
+              <w:rPr>
+                <w:rFonts w:ascii="Calibri" w:eastAsia="Times New Roman" w:hAnsi="Calibri" w:cs="Calibri"/>
+                <w:color w:val="000000"/>
+                <w:sz w:val="22"/>
+                <w:szCs w:val="22"/>
+              </w:rPr>
+            </w:pPr>
+            <w:r>
+              <w:rPr>
+                <w:rFonts w:ascii="Calibri" w:eastAsia="Times New Roman" w:hAnsi="Calibri" w:cs="Calibri"/>
+                <w:color w:val="000000"/>
+                <w:sz w:val="22"/>
+                <w:szCs w:val="22"/>
+              </w:rPr>
+              <w:t xml:space="preserve">Change in slope between pre- and post-stressor </w:t>
+            </w:r>
+            <w:proofErr w:type="spellStart"/>
+            <w:r>
+              <w:rPr>
+                <w:rFonts w:ascii="Calibri" w:eastAsia="Times New Roman" w:hAnsi="Calibri" w:cs="Calibri"/>
+                <w:color w:val="000000"/>
+                <w:sz w:val="22"/>
+                <w:szCs w:val="22"/>
+              </w:rPr>
+              <w:t>sAA</w:t>
+            </w:r>
+            <w:proofErr w:type="spellEnd"/>
+            <w:r>
+              <w:rPr>
+                <w:rFonts w:ascii="Calibri" w:eastAsia="Times New Roman" w:hAnsi="Calibri" w:cs="Calibri"/>
+                <w:color w:val="000000"/>
+                <w:sz w:val="22"/>
+                <w:szCs w:val="22"/>
+              </w:rPr>
+              <w:t xml:space="preserve"> change</w:t>
+            </w:r>
+          </w:p>
+        </w:tc>
+        <w:tc>
+          <w:tcPr>
+            <w:tcW w:w="2539" w:type="dxa"/>
+            <w:tcBorders>
+              <w:top w:val="nil"/>
+              <w:left w:val="nil"/>
+              <w:bottom w:val="nil"/>
+              <w:right w:val="nil"/>
+            </w:tcBorders>
+            <w:shd w:val="clear" w:color="auto" w:fill="auto"/>
+            <w:vAlign w:val="bottom"/>
+            <w:hideMark/>
+          </w:tcPr>
+          <w:p>
+            <w:pPr>
+              <w:jc w:val="center"/>
+              <w:rPr>
+                <w:rFonts w:ascii="Calibri" w:eastAsia="Times New Roman" w:hAnsi="Calibri" w:cs="Calibri"/>
+                <w:color w:val="000000"/>
+                <w:sz w:val="22"/>
+                <w:szCs w:val="22"/>
+              </w:rPr>
+            </w:pPr>
+            <w:r>
+              <w:rPr>
+                <w:rFonts w:ascii="Calibri" w:eastAsia="Times New Roman" w:hAnsi="Calibri" w:cs="Calibri"/>
+                <w:color w:val="000000"/>
+                <w:sz w:val="22"/>
+                <w:szCs w:val="22"/>
+              </w:rPr>
+              <w:t>-1.39 (-4.37, 0.06)</w:t>
+            </w:r>
+          </w:p>
+        </w:tc>
+      </w:tr>
+      <w:tr>
+        <w:trPr>
+          <w:trHeight w:val="246"/>
+          <w:jc w:val="center"/>
+        </w:trPr>
+        <w:tc>
+          <w:tcPr>
+            <w:tcW w:w="976" w:type="dxa"/>
+            <w:tcBorders>
+              <w:top w:val="nil"/>
+              <w:left w:val="nil"/>
+              <w:bottom w:val="nil"/>
+              <w:right w:val="nil"/>
+            </w:tcBorders>
+            <w:shd w:val="clear" w:color="auto" w:fill="auto"/>
+            <w:vAlign w:val="bottom"/>
+            <w:hideMark/>
+          </w:tcPr>
+          <w:p>
+            <w:pPr>
+              <w:jc w:val="center"/>
+              <w:rPr>
+                <w:rFonts w:ascii="Calibri" w:eastAsia="Times New Roman" w:hAnsi="Calibri" w:cs="Calibri"/>
+                <w:color w:val="000000"/>
+                <w:sz w:val="22"/>
+                <w:szCs w:val="22"/>
+              </w:rPr>
+            </w:pPr>
+          </w:p>
+        </w:tc>
+        <w:tc>
+          <w:tcPr>
+            <w:tcW w:w="3535" w:type="dxa"/>
+            <w:tcBorders>
+              <w:top w:val="nil"/>
+              <w:left w:val="nil"/>
+              <w:bottom w:val="nil"/>
+              <w:right w:val="nil"/>
+            </w:tcBorders>
+            <w:shd w:val="clear" w:color="auto" w:fill="auto"/>
+            <w:vAlign w:val="bottom"/>
+            <w:hideMark/>
+          </w:tcPr>
+          <w:p>
+            <w:pPr>
+              <w:rPr>
+                <w:rFonts w:ascii="Times New Roman" w:eastAsia="Times New Roman" w:hAnsi="Times New Roman" w:cs="Times New Roman"/>
+                <w:sz w:val="20"/>
+                <w:szCs w:val="20"/>
+              </w:rPr>
+            </w:pPr>
+          </w:p>
+        </w:tc>
+        <w:tc>
+          <w:tcPr>
+            <w:tcW w:w="4492" w:type="dxa"/>
+            <w:tcBorders>
+              <w:top w:val="nil"/>
+              <w:left w:val="nil"/>
+              <w:bottom w:val="nil"/>
+              <w:right w:val="nil"/>
+            </w:tcBorders>
+            <w:shd w:val="clear" w:color="auto" w:fill="auto"/>
+            <w:vAlign w:val="bottom"/>
+            <w:hideMark/>
+          </w:tcPr>
+          <w:p>
+            <w:pPr>
+              <w:rPr>
+                <w:rFonts w:ascii="Calibri" w:eastAsia="Times New Roman" w:hAnsi="Calibri" w:cs="Calibri"/>
+                <w:color w:val="000000"/>
+                <w:sz w:val="22"/>
+                <w:szCs w:val="22"/>
+              </w:rPr>
+            </w:pPr>
+            <w:proofErr w:type="spellStart"/>
+            <w:r>
+              <w:rPr>
+                <w:rFonts w:ascii="Calibri" w:eastAsia="Times New Roman" w:hAnsi="Calibri" w:cs="Calibri"/>
+                <w:color w:val="000000"/>
+                <w:sz w:val="22"/>
+                <w:szCs w:val="22"/>
+              </w:rPr>
+              <w:t>sAA</w:t>
+            </w:r>
+            <w:proofErr w:type="spellEnd"/>
+            <w:r>
+              <w:rPr>
+                <w:rFonts w:ascii="Calibri" w:eastAsia="Times New Roman" w:hAnsi="Calibri" w:cs="Calibri"/>
+                <w:color w:val="000000"/>
+                <w:sz w:val="22"/>
+                <w:szCs w:val="22"/>
+              </w:rPr>
+              <w:t xml:space="preserve"> </w:t>
+            </w:r>
+            <w:proofErr w:type="spellStart"/>
+            <w:r>
+              <w:rPr>
+                <w:rFonts w:ascii="Calibri" w:eastAsia="Times New Roman" w:hAnsi="Calibri" w:cs="Calibri"/>
+                <w:color w:val="000000"/>
+                <w:sz w:val="22"/>
+                <w:szCs w:val="22"/>
+              </w:rPr>
+              <w:t>residualized</w:t>
+            </w:r>
+            <w:proofErr w:type="spellEnd"/>
+            <w:r>
+              <w:rPr>
+                <w:rFonts w:ascii="Calibri" w:eastAsia="Times New Roman" w:hAnsi="Calibri" w:cs="Calibri"/>
+                <w:color w:val="000000"/>
+                <w:sz w:val="22"/>
+                <w:szCs w:val="22"/>
+              </w:rPr>
+              <w:t xml:space="preserve"> gain score</w:t>
+            </w:r>
+          </w:p>
+        </w:tc>
+        <w:tc>
+          <w:tcPr>
+            <w:tcW w:w="2539" w:type="dxa"/>
+            <w:tcBorders>
+              <w:top w:val="nil"/>
+              <w:left w:val="nil"/>
+              <w:bottom w:val="nil"/>
+              <w:right w:val="nil"/>
+            </w:tcBorders>
+            <w:shd w:val="clear" w:color="auto" w:fill="auto"/>
+            <w:vAlign w:val="bottom"/>
+            <w:hideMark/>
+          </w:tcPr>
+          <w:p>
+            <w:pPr>
+              <w:jc w:val="center"/>
+              <w:rPr>
+                <w:rFonts w:ascii="Calibri" w:eastAsia="Times New Roman" w:hAnsi="Calibri" w:cs="Calibri"/>
+                <w:color w:val="000000"/>
+                <w:sz w:val="22"/>
+                <w:szCs w:val="22"/>
+              </w:rPr>
+            </w:pPr>
+            <w:r>
+              <w:rPr>
+                <w:rFonts w:ascii="Calibri" w:eastAsia="Times New Roman" w:hAnsi="Calibri" w:cs="Calibri"/>
+                <w:color w:val="000000"/>
+                <w:sz w:val="22"/>
+                <w:szCs w:val="22"/>
+              </w:rPr>
+              <w:t>-26.37 (-51.35, 27.2)</w:t>
+            </w:r>
+          </w:p>
+        </w:tc>
+      </w:tr>
+      <w:tr>
+        <w:trPr>
+          <w:trHeight w:val="246"/>
+          <w:jc w:val="center"/>
+        </w:trPr>
+        <w:tc>
+          <w:tcPr>
+            <w:tcW w:w="976" w:type="dxa"/>
+            <w:tcBorders>
+              <w:top w:val="nil"/>
+              <w:left w:val="nil"/>
+              <w:bottom w:val="nil"/>
+              <w:right w:val="nil"/>
+            </w:tcBorders>
+            <w:shd w:val="clear" w:color="auto" w:fill="auto"/>
+            <w:vAlign w:val="bottom"/>
+            <w:hideMark/>
+          </w:tcPr>
+          <w:p>
+            <w:pPr>
+              <w:jc w:val="center"/>
+              <w:rPr>
+                <w:rFonts w:ascii="Calibri" w:eastAsia="Times New Roman" w:hAnsi="Calibri" w:cs="Calibri"/>
+                <w:color w:val="000000"/>
+                <w:sz w:val="22"/>
+                <w:szCs w:val="22"/>
+              </w:rPr>
+            </w:pPr>
+          </w:p>
+        </w:tc>
+        <w:tc>
+          <w:tcPr>
+            <w:tcW w:w="3535" w:type="dxa"/>
+            <w:tcBorders>
+              <w:top w:val="nil"/>
+              <w:left w:val="nil"/>
+              <w:bottom w:val="nil"/>
+              <w:right w:val="nil"/>
+            </w:tcBorders>
+            <w:shd w:val="clear" w:color="auto" w:fill="auto"/>
+            <w:vAlign w:val="bottom"/>
+            <w:hideMark/>
+          </w:tcPr>
+          <w:p>
+            <w:pPr>
+              <w:rPr>
+                <w:rFonts w:ascii="Calibri" w:eastAsia="Times New Roman" w:hAnsi="Calibri" w:cs="Calibri"/>
+                <w:color w:val="000000"/>
+                <w:sz w:val="22"/>
+                <w:szCs w:val="22"/>
+              </w:rPr>
+            </w:pPr>
+            <w:r>
+              <w:rPr>
+                <w:rFonts w:ascii="Calibri" w:eastAsia="Times New Roman" w:hAnsi="Calibri" w:cs="Calibri"/>
+                <w:color w:val="000000"/>
+                <w:sz w:val="22"/>
+                <w:szCs w:val="22"/>
+              </w:rPr>
+              <w:t>SAM biomarkers (Year 2)</w:t>
+            </w:r>
+          </w:p>
+        </w:tc>
+        <w:tc>
+          <w:tcPr>
+            <w:tcW w:w="4492" w:type="dxa"/>
+            <w:tcBorders>
+              <w:top w:val="nil"/>
+              <w:left w:val="nil"/>
+              <w:bottom w:val="nil"/>
+              <w:right w:val="nil"/>
+            </w:tcBorders>
+            <w:shd w:val="clear" w:color="auto" w:fill="auto"/>
+            <w:vAlign w:val="bottom"/>
+            <w:hideMark/>
+          </w:tcPr>
+          <w:p>
+            <w:pPr>
+              <w:rPr>
+                <w:rFonts w:ascii="Calibri" w:eastAsia="Times New Roman" w:hAnsi="Calibri" w:cs="Calibri"/>
+                <w:color w:val="000000"/>
+                <w:sz w:val="22"/>
+                <w:szCs w:val="22"/>
+              </w:rPr>
+            </w:pPr>
+            <w:r>
+              <w:rPr>
+                <w:rFonts w:ascii="Calibri" w:eastAsia="Times New Roman" w:hAnsi="Calibri" w:cs="Calibri"/>
+                <w:color w:val="000000"/>
+                <w:sz w:val="22"/>
+                <w:szCs w:val="22"/>
+              </w:rPr>
+              <w:t>Mean arterial pressure</w:t>
+            </w:r>
+          </w:p>
+        </w:tc>
+        <w:tc>
+          <w:tcPr>
+            <w:tcW w:w="2539" w:type="dxa"/>
+            <w:tcBorders>
+              <w:top w:val="nil"/>
+              <w:left w:val="nil"/>
+              <w:bottom w:val="nil"/>
+              <w:right w:val="nil"/>
+            </w:tcBorders>
+            <w:shd w:val="clear" w:color="auto" w:fill="auto"/>
+            <w:vAlign w:val="bottom"/>
+            <w:hideMark/>
+          </w:tcPr>
+          <w:p>
+            <w:pPr>
+              <w:jc w:val="center"/>
+              <w:rPr>
+                <w:rFonts w:ascii="Calibri" w:eastAsia="Times New Roman" w:hAnsi="Calibri" w:cs="Calibri"/>
+                <w:color w:val="000000"/>
+                <w:sz w:val="22"/>
+                <w:szCs w:val="22"/>
+              </w:rPr>
+            </w:pPr>
+            <w:r>
+              <w:rPr>
+                <w:rFonts w:ascii="Calibri" w:eastAsia="Times New Roman" w:hAnsi="Calibri" w:cs="Calibri"/>
+                <w:color w:val="000000"/>
+                <w:sz w:val="22"/>
+                <w:szCs w:val="22"/>
+              </w:rPr>
+              <w:t>64.44 (60.89, 68.89)</w:t>
+            </w:r>
+          </w:p>
+        </w:tc>
+      </w:tr>
+      <w:tr>
+        <w:trPr>
+          <w:trHeight w:val="246"/>
+          <w:jc w:val="center"/>
+        </w:trPr>
+        <w:tc>
+          <w:tcPr>
+            <w:tcW w:w="976" w:type="dxa"/>
+            <w:tcBorders>
+              <w:top w:val="nil"/>
+              <w:left w:val="nil"/>
+              <w:bottom w:val="nil"/>
+              <w:right w:val="nil"/>
+            </w:tcBorders>
+            <w:shd w:val="clear" w:color="auto" w:fill="auto"/>
+            <w:vAlign w:val="bottom"/>
+            <w:hideMark/>
+          </w:tcPr>
+          <w:p>
+            <w:pPr>
+              <w:jc w:val="center"/>
+              <w:rPr>
+                <w:rFonts w:ascii="Calibri" w:eastAsia="Times New Roman" w:hAnsi="Calibri" w:cs="Calibri"/>
+                <w:color w:val="000000"/>
+                <w:sz w:val="22"/>
+                <w:szCs w:val="22"/>
+              </w:rPr>
+            </w:pPr>
+          </w:p>
+        </w:tc>
+        <w:tc>
+          <w:tcPr>
+            <w:tcW w:w="3535" w:type="dxa"/>
+            <w:tcBorders>
+              <w:top w:val="nil"/>
+              <w:left w:val="nil"/>
+              <w:bottom w:val="nil"/>
+              <w:right w:val="nil"/>
+            </w:tcBorders>
+            <w:shd w:val="clear" w:color="auto" w:fill="auto"/>
+            <w:vAlign w:val="bottom"/>
+            <w:hideMark/>
+          </w:tcPr>
+          <w:p>
+            <w:pPr>
+              <w:rPr>
+                <w:rFonts w:ascii="Times New Roman" w:eastAsia="Times New Roman" w:hAnsi="Times New Roman" w:cs="Times New Roman"/>
+                <w:sz w:val="20"/>
+                <w:szCs w:val="20"/>
+              </w:rPr>
+            </w:pPr>
+          </w:p>
+        </w:tc>
+        <w:tc>
+          <w:tcPr>
+            <w:tcW w:w="4492" w:type="dxa"/>
+            <w:tcBorders>
+              <w:top w:val="nil"/>
+              <w:left w:val="nil"/>
+              <w:bottom w:val="nil"/>
+              <w:right w:val="nil"/>
+            </w:tcBorders>
+            <w:shd w:val="clear" w:color="auto" w:fill="auto"/>
+            <w:vAlign w:val="bottom"/>
+            <w:hideMark/>
+          </w:tcPr>
+          <w:p>
+            <w:pPr>
+              <w:rPr>
+                <w:rFonts w:ascii="Calibri" w:eastAsia="Times New Roman" w:hAnsi="Calibri" w:cs="Calibri"/>
+                <w:color w:val="000000"/>
+                <w:sz w:val="22"/>
+                <w:szCs w:val="22"/>
+              </w:rPr>
+            </w:pPr>
+            <w:r>
+              <w:rPr>
+                <w:rFonts w:ascii="Calibri" w:eastAsia="Times New Roman" w:hAnsi="Calibri" w:cs="Calibri"/>
+                <w:color w:val="000000"/>
+                <w:sz w:val="22"/>
+                <w:szCs w:val="22"/>
+              </w:rPr>
+              <w:t>Resting heart rate</w:t>
+            </w:r>
+          </w:p>
+        </w:tc>
+        <w:tc>
+          <w:tcPr>
+            <w:tcW w:w="2539" w:type="dxa"/>
+            <w:tcBorders>
+              <w:top w:val="nil"/>
+              <w:left w:val="nil"/>
+              <w:bottom w:val="nil"/>
+              <w:right w:val="nil"/>
+            </w:tcBorders>
+            <w:shd w:val="clear" w:color="auto" w:fill="auto"/>
+            <w:vAlign w:val="bottom"/>
+            <w:hideMark/>
+          </w:tcPr>
+          <w:p>
+            <w:pPr>
+              <w:jc w:val="center"/>
+              <w:rPr>
+                <w:rFonts w:ascii="Calibri" w:eastAsia="Times New Roman" w:hAnsi="Calibri" w:cs="Calibri"/>
+                <w:color w:val="000000"/>
+                <w:sz w:val="22"/>
+                <w:szCs w:val="22"/>
+              </w:rPr>
+            </w:pPr>
+            <w:r>
+              <w:rPr>
+                <w:rFonts w:ascii="Calibri" w:eastAsia="Times New Roman" w:hAnsi="Calibri" w:cs="Calibri"/>
+                <w:color w:val="000000"/>
+                <w:sz w:val="22"/>
+                <w:szCs w:val="22"/>
+              </w:rPr>
+              <w:t>109 (98.67, 118)</w:t>
+            </w:r>
+          </w:p>
+        </w:tc>
+      </w:tr>
+      <w:tr>
+        <w:trPr>
+          <w:trHeight w:val="246"/>
+          <w:jc w:val="center"/>
+        </w:trPr>
+        <w:tc>
+          <w:tcPr>
+            <w:tcW w:w="976" w:type="dxa"/>
+            <w:tcBorders>
+              <w:top w:val="nil"/>
+              <w:left w:val="nil"/>
+              <w:bottom w:val="nil"/>
+              <w:right w:val="nil"/>
+            </w:tcBorders>
+            <w:shd w:val="clear" w:color="auto" w:fill="auto"/>
+            <w:vAlign w:val="bottom"/>
+            <w:hideMark/>
+          </w:tcPr>
+          <w:p>
+            <w:pPr>
+              <w:jc w:val="center"/>
+              <w:rPr>
+                <w:rFonts w:ascii="Calibri" w:eastAsia="Times New Roman" w:hAnsi="Calibri" w:cs="Calibri"/>
+                <w:color w:val="000000"/>
+                <w:sz w:val="22"/>
+                <w:szCs w:val="22"/>
+              </w:rPr>
+            </w:pPr>
+          </w:p>
+        </w:tc>
+        <w:tc>
+          <w:tcPr>
+            <w:tcW w:w="3535" w:type="dxa"/>
+            <w:tcBorders>
+              <w:top w:val="nil"/>
+              <w:left w:val="nil"/>
+              <w:bottom w:val="nil"/>
+              <w:right w:val="nil"/>
+            </w:tcBorders>
+            <w:shd w:val="clear" w:color="auto" w:fill="auto"/>
+            <w:vAlign w:val="bottom"/>
+            <w:hideMark/>
+          </w:tcPr>
+          <w:p>
+            <w:pPr>
+              <w:rPr>
+                <w:rFonts w:ascii="Calibri" w:eastAsia="Times New Roman" w:hAnsi="Calibri" w:cs="Calibri"/>
+                <w:color w:val="000000"/>
+                <w:sz w:val="22"/>
+                <w:szCs w:val="22"/>
+              </w:rPr>
+            </w:pPr>
+            <w:r>
+              <w:rPr>
+                <w:rFonts w:ascii="Calibri" w:eastAsia="Times New Roman" w:hAnsi="Calibri" w:cs="Calibri"/>
+                <w:color w:val="000000"/>
+                <w:sz w:val="22"/>
+                <w:szCs w:val="22"/>
+              </w:rPr>
+              <w:t>Glucocorticoid receptor</w:t>
+            </w:r>
+          </w:p>
+        </w:tc>
+        <w:tc>
+          <w:tcPr>
+            <w:tcW w:w="4492" w:type="dxa"/>
+            <w:tcBorders>
+              <w:top w:val="nil"/>
+              <w:left w:val="nil"/>
+              <w:bottom w:val="nil"/>
+              <w:right w:val="nil"/>
+            </w:tcBorders>
+            <w:shd w:val="clear" w:color="auto" w:fill="auto"/>
+            <w:vAlign w:val="bottom"/>
+            <w:hideMark/>
+          </w:tcPr>
+          <w:p>
+            <w:pPr>
+              <w:rPr>
+                <w:rFonts w:ascii="Calibri" w:eastAsia="Times New Roman" w:hAnsi="Calibri" w:cs="Calibri"/>
+                <w:color w:val="000000"/>
+                <w:sz w:val="22"/>
+                <w:szCs w:val="22"/>
+              </w:rPr>
+            </w:pPr>
+            <w:r>
+              <w:rPr>
+                <w:rFonts w:ascii="Calibri" w:eastAsia="Times New Roman" w:hAnsi="Calibri" w:cs="Calibri"/>
+                <w:color w:val="000000"/>
+                <w:sz w:val="22"/>
+                <w:szCs w:val="22"/>
+              </w:rPr>
+              <w:t>NR3C1 exon 1F promoter methylation</w:t>
+            </w:r>
+          </w:p>
+        </w:tc>
+        <w:tc>
+          <w:tcPr>
+            <w:tcW w:w="2539" w:type="dxa"/>
+            <w:tcBorders>
+              <w:top w:val="nil"/>
+              <w:left w:val="nil"/>
+              <w:bottom w:val="nil"/>
+              <w:right w:val="nil"/>
+            </w:tcBorders>
+            <w:shd w:val="clear" w:color="auto" w:fill="auto"/>
+            <w:vAlign w:val="bottom"/>
+            <w:hideMark/>
+          </w:tcPr>
+          <w:p>
+            <w:pPr>
+              <w:jc w:val="center"/>
+              <w:rPr>
+                <w:rFonts w:ascii="Calibri" w:eastAsia="Times New Roman" w:hAnsi="Calibri" w:cs="Calibri"/>
+                <w:color w:val="000000"/>
+                <w:sz w:val="22"/>
+                <w:szCs w:val="22"/>
+              </w:rPr>
+            </w:pPr>
+            <w:r>
+              <w:rPr>
+                <w:rFonts w:ascii="Calibri" w:eastAsia="Times New Roman" w:hAnsi="Calibri" w:cs="Calibri"/>
+                <w:color w:val="000000"/>
+                <w:sz w:val="22"/>
+                <w:szCs w:val="22"/>
+              </w:rPr>
+              <w:t>0.33 (0.22, 0.48)</w:t>
+            </w:r>
+          </w:p>
+        </w:tc>
+      </w:tr>
+      <w:tr>
+        <w:trPr>
+          <w:trHeight w:val="492"/>
+          <w:jc w:val="center"/>
+        </w:trPr>
+        <w:tc>
+          <w:tcPr>
+            <w:tcW w:w="976" w:type="dxa"/>
+            <w:tcBorders>
+              <w:top w:val="nil"/>
+              <w:left w:val="nil"/>
+              <w:bottom w:val="nil"/>
+              <w:right w:val="nil"/>
+            </w:tcBorders>
+            <w:shd w:val="clear" w:color="auto" w:fill="auto"/>
+            <w:vAlign w:val="bottom"/>
+            <w:hideMark/>
+          </w:tcPr>
+          <w:p>
+            <w:pPr>
+              <w:jc w:val="center"/>
+              <w:rPr>
+                <w:rFonts w:ascii="Calibri" w:eastAsia="Times New Roman" w:hAnsi="Calibri" w:cs="Calibri"/>
+                <w:color w:val="000000"/>
+                <w:sz w:val="22"/>
+                <w:szCs w:val="22"/>
+              </w:rPr>
+            </w:pPr>
+          </w:p>
+        </w:tc>
+        <w:tc>
+          <w:tcPr>
+            <w:tcW w:w="3535" w:type="dxa"/>
+            <w:tcBorders>
+              <w:top w:val="nil"/>
+              <w:left w:val="nil"/>
+              <w:bottom w:val="nil"/>
+              <w:right w:val="nil"/>
+            </w:tcBorders>
+            <w:shd w:val="clear" w:color="auto" w:fill="auto"/>
+            <w:vAlign w:val="bottom"/>
+            <w:hideMark/>
+          </w:tcPr>
+          <w:p>
+            <w:pPr>
+              <w:rPr>
+                <w:rFonts w:ascii="Times New Roman" w:eastAsia="Times New Roman" w:hAnsi="Times New Roman" w:cs="Times New Roman"/>
+                <w:sz w:val="20"/>
+                <w:szCs w:val="20"/>
+              </w:rPr>
+            </w:pPr>
+          </w:p>
+        </w:tc>
+        <w:tc>
+          <w:tcPr>
+            <w:tcW w:w="4492" w:type="dxa"/>
+            <w:tcBorders>
+              <w:top w:val="nil"/>
+              <w:left w:val="nil"/>
+              <w:bottom w:val="nil"/>
+              <w:right w:val="nil"/>
+            </w:tcBorders>
+            <w:shd w:val="clear" w:color="auto" w:fill="auto"/>
+            <w:vAlign w:val="bottom"/>
+            <w:hideMark/>
+          </w:tcPr>
+          <w:p>
+            <w:pPr>
+              <w:rPr>
+                <w:rFonts w:ascii="Calibri" w:eastAsia="Times New Roman" w:hAnsi="Calibri" w:cs="Calibri"/>
+                <w:color w:val="000000"/>
+                <w:sz w:val="22"/>
+                <w:szCs w:val="22"/>
+              </w:rPr>
+            </w:pPr>
+            <w:r>
+              <w:rPr>
+                <w:rFonts w:ascii="Calibri" w:eastAsia="Times New Roman" w:hAnsi="Calibri" w:cs="Calibri"/>
+                <w:color w:val="000000"/>
+                <w:sz w:val="22"/>
+                <w:szCs w:val="22"/>
+              </w:rPr>
+              <w:t>NGFI-A transcription factor binding site methylation</w:t>
+            </w:r>
+          </w:p>
+        </w:tc>
+        <w:tc>
+          <w:tcPr>
+            <w:tcW w:w="2539" w:type="dxa"/>
+            <w:tcBorders>
+              <w:top w:val="nil"/>
+              <w:left w:val="nil"/>
+              <w:bottom w:val="nil"/>
+              <w:right w:val="nil"/>
+            </w:tcBorders>
+            <w:shd w:val="clear" w:color="auto" w:fill="auto"/>
+            <w:vAlign w:val="bottom"/>
+            <w:hideMark/>
+          </w:tcPr>
+          <w:p>
+            <w:pPr>
+              <w:jc w:val="center"/>
+              <w:rPr>
+                <w:rFonts w:ascii="Calibri" w:eastAsia="Times New Roman" w:hAnsi="Calibri" w:cs="Calibri"/>
+                <w:color w:val="000000"/>
+                <w:sz w:val="22"/>
+                <w:szCs w:val="22"/>
+              </w:rPr>
+            </w:pPr>
+            <w:r>
+              <w:rPr>
+                <w:rFonts w:ascii="Calibri" w:eastAsia="Times New Roman" w:hAnsi="Calibri" w:cs="Calibri"/>
+                <w:color w:val="000000"/>
+                <w:sz w:val="22"/>
+                <w:szCs w:val="22"/>
+              </w:rPr>
+              <w:t>0.87 (0, 1.21)</w:t>
+            </w:r>
+          </w:p>
+        </w:tc>
+      </w:tr>
+      <w:tr>
+        <w:trPr>
+          <w:trHeight w:val="246"/>
+          <w:jc w:val="center"/>
+        </w:trPr>
+        <w:tc>
+          <w:tcPr>
+            <w:tcW w:w="976" w:type="dxa"/>
+            <w:tcBorders>
+              <w:top w:val="nil"/>
+              <w:left w:val="nil"/>
+              <w:bottom w:val="nil"/>
+              <w:right w:val="nil"/>
+            </w:tcBorders>
+            <w:shd w:val="clear" w:color="auto" w:fill="auto"/>
+            <w:vAlign w:val="bottom"/>
+            <w:hideMark/>
+          </w:tcPr>
+          <w:p>
+            <w:pPr>
+              <w:jc w:val="center"/>
+              <w:rPr>
+                <w:rFonts w:ascii="Calibri" w:eastAsia="Times New Roman" w:hAnsi="Calibri" w:cs="Calibri"/>
+                <w:color w:val="000000"/>
+                <w:sz w:val="22"/>
+                <w:szCs w:val="22"/>
+              </w:rPr>
+            </w:pPr>
+          </w:p>
+        </w:tc>
+        <w:tc>
+          <w:tcPr>
+            <w:tcW w:w="3535" w:type="dxa"/>
+            <w:tcBorders>
+              <w:top w:val="nil"/>
+              <w:left w:val="nil"/>
+              <w:bottom w:val="nil"/>
+              <w:right w:val="nil"/>
+            </w:tcBorders>
+            <w:shd w:val="clear" w:color="auto" w:fill="auto"/>
+            <w:vAlign w:val="bottom"/>
+            <w:hideMark/>
+          </w:tcPr>
+          <w:p>
+            <w:pPr>
+              <w:rPr>
+                <w:rFonts w:ascii="Calibri" w:eastAsia="Times New Roman" w:hAnsi="Calibri" w:cs="Calibri"/>
+                <w:color w:val="000000"/>
+                <w:sz w:val="22"/>
+                <w:szCs w:val="22"/>
+              </w:rPr>
+            </w:pPr>
+            <w:r>
+              <w:rPr>
+                <w:rFonts w:ascii="Calibri" w:eastAsia="Times New Roman" w:hAnsi="Calibri" w:cs="Calibri"/>
+                <w:color w:val="000000"/>
+                <w:sz w:val="22"/>
+                <w:szCs w:val="22"/>
+              </w:rPr>
+              <w:t>Anthropometry (14 months, Year 1)</w:t>
+            </w:r>
+          </w:p>
+        </w:tc>
+        <w:tc>
+          <w:tcPr>
+            <w:tcW w:w="4492" w:type="dxa"/>
+            <w:tcBorders>
+              <w:top w:val="nil"/>
+              <w:left w:val="nil"/>
+              <w:bottom w:val="nil"/>
+              <w:right w:val="nil"/>
+            </w:tcBorders>
+            <w:shd w:val="clear" w:color="auto" w:fill="auto"/>
+            <w:vAlign w:val="bottom"/>
+            <w:hideMark/>
+          </w:tcPr>
+          <w:p>
+            <w:pPr>
+              <w:rPr>
+                <w:rFonts w:ascii="Calibri" w:eastAsia="Times New Roman" w:hAnsi="Calibri" w:cs="Calibri"/>
+                <w:color w:val="000000"/>
+                <w:sz w:val="22"/>
+                <w:szCs w:val="22"/>
+              </w:rPr>
+            </w:pPr>
+            <w:r>
+              <w:rPr>
+                <w:rFonts w:ascii="Calibri" w:eastAsia="Times New Roman" w:hAnsi="Calibri" w:cs="Calibri"/>
+                <w:color w:val="000000"/>
+                <w:sz w:val="22"/>
+                <w:szCs w:val="22"/>
+              </w:rPr>
+              <w:t>Length-for-age Z score</w:t>
+            </w:r>
+          </w:p>
+        </w:tc>
+        <w:tc>
+          <w:tcPr>
+            <w:tcW w:w="2539" w:type="dxa"/>
+            <w:tcBorders>
+              <w:top w:val="nil"/>
+              <w:left w:val="nil"/>
+              <w:bottom w:val="nil"/>
+              <w:right w:val="nil"/>
+            </w:tcBorders>
+            <w:shd w:val="clear" w:color="auto" w:fill="auto"/>
+            <w:vAlign w:val="bottom"/>
+            <w:hideMark/>
+          </w:tcPr>
+          <w:p>
+            <w:pPr>
+              <w:jc w:val="center"/>
+              <w:rPr>
+                <w:rFonts w:ascii="Calibri" w:eastAsia="Times New Roman" w:hAnsi="Calibri" w:cs="Calibri"/>
+                <w:color w:val="000000"/>
+                <w:sz w:val="22"/>
+                <w:szCs w:val="22"/>
+              </w:rPr>
+            </w:pPr>
+            <w:r>
+              <w:rPr>
+                <w:rFonts w:ascii="Calibri" w:eastAsia="Times New Roman" w:hAnsi="Calibri" w:cs="Calibri"/>
+                <w:color w:val="000000"/>
+                <w:sz w:val="22"/>
+                <w:szCs w:val="22"/>
+              </w:rPr>
+              <w:t>-1.43 (-2.09, -0.79)</w:t>
+            </w:r>
+          </w:p>
+        </w:tc>
+      </w:tr>
+      <w:tr>
+        <w:trPr>
+          <w:trHeight w:val="246"/>
+          <w:jc w:val="center"/>
+        </w:trPr>
+        <w:tc>
+          <w:tcPr>
+            <w:tcW w:w="976" w:type="dxa"/>
+            <w:tcBorders>
+              <w:top w:val="nil"/>
+              <w:left w:val="nil"/>
+              <w:bottom w:val="nil"/>
+              <w:right w:val="nil"/>
+            </w:tcBorders>
+            <w:shd w:val="clear" w:color="auto" w:fill="auto"/>
+            <w:vAlign w:val="bottom"/>
+            <w:hideMark/>
+          </w:tcPr>
+          <w:p>
+            <w:pPr>
+              <w:jc w:val="center"/>
+              <w:rPr>
+                <w:rFonts w:ascii="Calibri" w:eastAsia="Times New Roman" w:hAnsi="Calibri" w:cs="Calibri"/>
+                <w:color w:val="000000"/>
+                <w:sz w:val="22"/>
+                <w:szCs w:val="22"/>
+              </w:rPr>
+            </w:pPr>
+          </w:p>
+        </w:tc>
+        <w:tc>
+          <w:tcPr>
+            <w:tcW w:w="3535" w:type="dxa"/>
+            <w:tcBorders>
+              <w:top w:val="nil"/>
+              <w:left w:val="nil"/>
+              <w:bottom w:val="nil"/>
+              <w:right w:val="nil"/>
+            </w:tcBorders>
+            <w:shd w:val="clear" w:color="auto" w:fill="auto"/>
+            <w:vAlign w:val="bottom"/>
+            <w:hideMark/>
+          </w:tcPr>
+          <w:p>
+            <w:pPr>
+              <w:rPr>
+                <w:rFonts w:ascii="Times New Roman" w:eastAsia="Times New Roman" w:hAnsi="Times New Roman" w:cs="Times New Roman"/>
+                <w:sz w:val="20"/>
+                <w:szCs w:val="20"/>
+              </w:rPr>
+            </w:pPr>
+          </w:p>
+        </w:tc>
+        <w:tc>
+          <w:tcPr>
+            <w:tcW w:w="4492" w:type="dxa"/>
+            <w:tcBorders>
+              <w:top w:val="nil"/>
+              <w:left w:val="nil"/>
+              <w:bottom w:val="nil"/>
+              <w:right w:val="nil"/>
+            </w:tcBorders>
+            <w:shd w:val="clear" w:color="auto" w:fill="auto"/>
+            <w:vAlign w:val="bottom"/>
+            <w:hideMark/>
+          </w:tcPr>
+          <w:p>
+            <w:pPr>
+              <w:rPr>
+                <w:rFonts w:ascii="Calibri" w:eastAsia="Times New Roman" w:hAnsi="Calibri" w:cs="Calibri"/>
+                <w:color w:val="000000"/>
+                <w:sz w:val="22"/>
+                <w:szCs w:val="22"/>
+              </w:rPr>
+            </w:pPr>
+            <w:r>
+              <w:rPr>
+                <w:rFonts w:ascii="Calibri" w:eastAsia="Times New Roman" w:hAnsi="Calibri" w:cs="Calibri"/>
+                <w:color w:val="000000"/>
+                <w:sz w:val="22"/>
+                <w:szCs w:val="22"/>
+              </w:rPr>
+              <w:t>Weight-for-age Z score</w:t>
+            </w:r>
+          </w:p>
+        </w:tc>
+        <w:tc>
+          <w:tcPr>
+            <w:tcW w:w="2539" w:type="dxa"/>
+            <w:tcBorders>
+              <w:top w:val="nil"/>
+              <w:left w:val="nil"/>
+              <w:bottom w:val="nil"/>
+              <w:right w:val="nil"/>
+            </w:tcBorders>
+            <w:shd w:val="clear" w:color="auto" w:fill="auto"/>
+            <w:vAlign w:val="bottom"/>
+            <w:hideMark/>
+          </w:tcPr>
+          <w:p>
+            <w:pPr>
+              <w:jc w:val="center"/>
+              <w:rPr>
+                <w:rFonts w:ascii="Calibri" w:eastAsia="Times New Roman" w:hAnsi="Calibri" w:cs="Calibri"/>
+                <w:color w:val="000000"/>
+                <w:sz w:val="22"/>
+                <w:szCs w:val="22"/>
+              </w:rPr>
+            </w:pPr>
+            <w:r>
+              <w:rPr>
+                <w:rFonts w:ascii="Calibri" w:eastAsia="Times New Roman" w:hAnsi="Calibri" w:cs="Calibri"/>
+                <w:color w:val="000000"/>
+                <w:sz w:val="22"/>
+                <w:szCs w:val="22"/>
+              </w:rPr>
+              <w:t>-1.31 (-1.99, -0.68)</w:t>
+            </w:r>
+          </w:p>
+        </w:tc>
+      </w:tr>
+      <w:tr>
+        <w:trPr>
+          <w:trHeight w:val="246"/>
+          <w:jc w:val="center"/>
+        </w:trPr>
+        <w:tc>
+          <w:tcPr>
+            <w:tcW w:w="976" w:type="dxa"/>
+            <w:tcBorders>
+              <w:top w:val="nil"/>
+              <w:left w:val="nil"/>
+              <w:bottom w:val="nil"/>
+              <w:right w:val="nil"/>
+            </w:tcBorders>
+            <w:shd w:val="clear" w:color="auto" w:fill="auto"/>
+            <w:vAlign w:val="bottom"/>
+            <w:hideMark/>
+          </w:tcPr>
+          <w:p>
+            <w:pPr>
+              <w:jc w:val="center"/>
+              <w:rPr>
+                <w:rFonts w:ascii="Calibri" w:eastAsia="Times New Roman" w:hAnsi="Calibri" w:cs="Calibri"/>
+                <w:color w:val="000000"/>
+                <w:sz w:val="22"/>
+                <w:szCs w:val="22"/>
+              </w:rPr>
+            </w:pPr>
+          </w:p>
+        </w:tc>
+        <w:tc>
+          <w:tcPr>
+            <w:tcW w:w="3535" w:type="dxa"/>
+            <w:tcBorders>
+              <w:top w:val="nil"/>
+              <w:left w:val="nil"/>
+              <w:bottom w:val="nil"/>
+              <w:right w:val="nil"/>
+            </w:tcBorders>
+            <w:shd w:val="clear" w:color="auto" w:fill="auto"/>
+            <w:vAlign w:val="bottom"/>
+            <w:hideMark/>
+          </w:tcPr>
+          <w:p>
+            <w:pPr>
+              <w:rPr>
+                <w:rFonts w:ascii="Times New Roman" w:eastAsia="Times New Roman" w:hAnsi="Times New Roman" w:cs="Times New Roman"/>
+                <w:sz w:val="20"/>
+                <w:szCs w:val="20"/>
+              </w:rPr>
+            </w:pPr>
+          </w:p>
+        </w:tc>
+        <w:tc>
+          <w:tcPr>
+            <w:tcW w:w="4492" w:type="dxa"/>
+            <w:tcBorders>
+              <w:top w:val="nil"/>
+              <w:left w:val="nil"/>
+              <w:bottom w:val="nil"/>
+              <w:right w:val="nil"/>
+            </w:tcBorders>
+            <w:shd w:val="clear" w:color="auto" w:fill="auto"/>
+            <w:vAlign w:val="bottom"/>
+            <w:hideMark/>
+          </w:tcPr>
+          <w:p>
+            <w:pPr>
+              <w:rPr>
+                <w:rFonts w:ascii="Calibri" w:eastAsia="Times New Roman" w:hAnsi="Calibri" w:cs="Calibri"/>
+                <w:color w:val="000000"/>
+                <w:sz w:val="22"/>
+                <w:szCs w:val="22"/>
+              </w:rPr>
+            </w:pPr>
+            <w:r>
+              <w:rPr>
+                <w:rFonts w:ascii="Calibri" w:eastAsia="Times New Roman" w:hAnsi="Calibri" w:cs="Calibri"/>
+                <w:color w:val="000000"/>
+                <w:sz w:val="22"/>
+                <w:szCs w:val="22"/>
+              </w:rPr>
+              <w:t>Weight-for-length Z score</w:t>
+            </w:r>
+          </w:p>
+        </w:tc>
+        <w:tc>
+          <w:tcPr>
+            <w:tcW w:w="2539" w:type="dxa"/>
+            <w:tcBorders>
+              <w:top w:val="nil"/>
+              <w:left w:val="nil"/>
+              <w:bottom w:val="nil"/>
+              <w:right w:val="nil"/>
+            </w:tcBorders>
+            <w:shd w:val="clear" w:color="auto" w:fill="auto"/>
+            <w:vAlign w:val="bottom"/>
+            <w:hideMark/>
+          </w:tcPr>
+          <w:p>
+            <w:pPr>
+              <w:jc w:val="center"/>
+              <w:rPr>
+                <w:rFonts w:ascii="Calibri" w:eastAsia="Times New Roman" w:hAnsi="Calibri" w:cs="Calibri"/>
+                <w:color w:val="000000"/>
+                <w:sz w:val="22"/>
+                <w:szCs w:val="22"/>
+              </w:rPr>
+            </w:pPr>
+            <w:r>
+              <w:rPr>
+                <w:rFonts w:ascii="Calibri" w:eastAsia="Times New Roman" w:hAnsi="Calibri" w:cs="Calibri"/>
+                <w:color w:val="000000"/>
+                <w:sz w:val="22"/>
+                <w:szCs w:val="22"/>
+              </w:rPr>
+              <w:t>-0.89 (-1.61, -0.26)</w:t>
+            </w:r>
+          </w:p>
+        </w:tc>
+      </w:tr>
+      <w:tr>
+        <w:trPr>
+          <w:trHeight w:val="246"/>
+          <w:jc w:val="center"/>
+        </w:trPr>
+        <w:tc>
+          <w:tcPr>
+            <w:tcW w:w="976" w:type="dxa"/>
+            <w:tcBorders>
+              <w:top w:val="nil"/>
+              <w:left w:val="nil"/>
+              <w:bottom w:val="nil"/>
+              <w:right w:val="nil"/>
+            </w:tcBorders>
+            <w:shd w:val="clear" w:color="auto" w:fill="auto"/>
+            <w:vAlign w:val="bottom"/>
+            <w:hideMark/>
+          </w:tcPr>
+          <w:p>
+            <w:pPr>
+              <w:jc w:val="center"/>
+              <w:rPr>
+                <w:rFonts w:ascii="Calibri" w:eastAsia="Times New Roman" w:hAnsi="Calibri" w:cs="Calibri"/>
+                <w:color w:val="000000"/>
+                <w:sz w:val="22"/>
+                <w:szCs w:val="22"/>
+              </w:rPr>
+            </w:pPr>
+          </w:p>
+        </w:tc>
+        <w:tc>
+          <w:tcPr>
+            <w:tcW w:w="3535" w:type="dxa"/>
+            <w:tcBorders>
+              <w:top w:val="nil"/>
+              <w:left w:val="nil"/>
+              <w:bottom w:val="nil"/>
+              <w:right w:val="nil"/>
+            </w:tcBorders>
+            <w:shd w:val="clear" w:color="auto" w:fill="auto"/>
+            <w:vAlign w:val="bottom"/>
+            <w:hideMark/>
+          </w:tcPr>
+          <w:p>
+            <w:pPr>
+              <w:rPr>
+                <w:rFonts w:ascii="Times New Roman" w:eastAsia="Times New Roman" w:hAnsi="Times New Roman" w:cs="Times New Roman"/>
+                <w:sz w:val="20"/>
+                <w:szCs w:val="20"/>
+              </w:rPr>
+            </w:pPr>
+          </w:p>
+        </w:tc>
+        <w:tc>
+          <w:tcPr>
+            <w:tcW w:w="4492" w:type="dxa"/>
+            <w:tcBorders>
+              <w:top w:val="nil"/>
+              <w:left w:val="nil"/>
+              <w:bottom w:val="nil"/>
+              <w:right w:val="nil"/>
+            </w:tcBorders>
+            <w:shd w:val="clear" w:color="auto" w:fill="auto"/>
+            <w:vAlign w:val="bottom"/>
+            <w:hideMark/>
+          </w:tcPr>
+          <w:p>
+            <w:pPr>
+              <w:rPr>
+                <w:rFonts w:ascii="Calibri" w:eastAsia="Times New Roman" w:hAnsi="Calibri" w:cs="Calibri"/>
+                <w:color w:val="000000"/>
+                <w:sz w:val="22"/>
+                <w:szCs w:val="22"/>
+              </w:rPr>
+            </w:pPr>
+            <w:r>
+              <w:rPr>
+                <w:rFonts w:ascii="Calibri" w:eastAsia="Times New Roman" w:hAnsi="Calibri" w:cs="Calibri"/>
+                <w:color w:val="000000"/>
+                <w:sz w:val="22"/>
+                <w:szCs w:val="22"/>
+              </w:rPr>
+              <w:t>Head circumference-for-age Z score</w:t>
+            </w:r>
+          </w:p>
+        </w:tc>
+        <w:tc>
+          <w:tcPr>
+            <w:tcW w:w="2539" w:type="dxa"/>
+            <w:tcBorders>
+              <w:top w:val="nil"/>
+              <w:left w:val="nil"/>
+              <w:bottom w:val="nil"/>
+              <w:right w:val="nil"/>
+            </w:tcBorders>
+            <w:shd w:val="clear" w:color="auto" w:fill="auto"/>
+            <w:vAlign w:val="bottom"/>
+            <w:hideMark/>
+          </w:tcPr>
+          <w:p>
+            <w:pPr>
+              <w:jc w:val="center"/>
+              <w:rPr>
+                <w:rFonts w:ascii="Calibri" w:eastAsia="Times New Roman" w:hAnsi="Calibri" w:cs="Calibri"/>
+                <w:color w:val="000000"/>
+                <w:sz w:val="22"/>
+                <w:szCs w:val="22"/>
+              </w:rPr>
+            </w:pPr>
+            <w:r>
+              <w:rPr>
+                <w:rFonts w:ascii="Calibri" w:eastAsia="Times New Roman" w:hAnsi="Calibri" w:cs="Calibri"/>
+                <w:color w:val="000000"/>
+                <w:sz w:val="22"/>
+                <w:szCs w:val="22"/>
+              </w:rPr>
+              <w:t>-1.79 (-2.39, -1.19)</w:t>
+            </w:r>
+          </w:p>
+        </w:tc>
+      </w:tr>
+      <w:tr>
+        <w:trPr>
+          <w:trHeight w:val="246"/>
+          <w:jc w:val="center"/>
+        </w:trPr>
+        <w:tc>
+          <w:tcPr>
+            <w:tcW w:w="976" w:type="dxa"/>
+            <w:tcBorders>
+              <w:top w:val="nil"/>
+              <w:left w:val="nil"/>
+              <w:bottom w:val="nil"/>
+              <w:right w:val="nil"/>
+            </w:tcBorders>
+            <w:shd w:val="clear" w:color="auto" w:fill="auto"/>
+            <w:vAlign w:val="bottom"/>
+            <w:hideMark/>
+          </w:tcPr>
+          <w:p>
+            <w:pPr>
+              <w:jc w:val="center"/>
+              <w:rPr>
+                <w:rFonts w:ascii="Calibri" w:eastAsia="Times New Roman" w:hAnsi="Calibri" w:cs="Calibri"/>
+                <w:color w:val="000000"/>
+                <w:sz w:val="22"/>
+                <w:szCs w:val="22"/>
+              </w:rPr>
+            </w:pPr>
+          </w:p>
+        </w:tc>
+        <w:tc>
+          <w:tcPr>
+            <w:tcW w:w="3535" w:type="dxa"/>
+            <w:tcBorders>
+              <w:top w:val="nil"/>
+              <w:left w:val="nil"/>
+              <w:bottom w:val="nil"/>
+              <w:right w:val="nil"/>
+            </w:tcBorders>
+            <w:shd w:val="clear" w:color="auto" w:fill="auto"/>
+            <w:vAlign w:val="bottom"/>
+            <w:hideMark/>
+          </w:tcPr>
+          <w:p>
+            <w:pPr>
+              <w:rPr>
+                <w:rFonts w:ascii="Calibri" w:eastAsia="Times New Roman" w:hAnsi="Calibri" w:cs="Calibri"/>
+                <w:color w:val="000000"/>
+                <w:sz w:val="22"/>
+                <w:szCs w:val="22"/>
+              </w:rPr>
+            </w:pPr>
+            <w:r>
+              <w:rPr>
+                <w:rFonts w:ascii="Calibri" w:eastAsia="Times New Roman" w:hAnsi="Calibri" w:cs="Calibri"/>
+                <w:color w:val="000000"/>
+                <w:sz w:val="22"/>
+                <w:szCs w:val="22"/>
+              </w:rPr>
+              <w:t>Anthropometry (28 months, Year 2)</w:t>
+            </w:r>
+          </w:p>
+        </w:tc>
+        <w:tc>
+          <w:tcPr>
+            <w:tcW w:w="4492" w:type="dxa"/>
+            <w:tcBorders>
+              <w:top w:val="nil"/>
+              <w:left w:val="nil"/>
+              <w:bottom w:val="nil"/>
+              <w:right w:val="nil"/>
+            </w:tcBorders>
+            <w:shd w:val="clear" w:color="auto" w:fill="auto"/>
+            <w:vAlign w:val="bottom"/>
+            <w:hideMark/>
+          </w:tcPr>
+          <w:p>
+            <w:pPr>
+              <w:rPr>
+                <w:rFonts w:ascii="Calibri" w:eastAsia="Times New Roman" w:hAnsi="Calibri" w:cs="Calibri"/>
+                <w:color w:val="000000"/>
+                <w:sz w:val="22"/>
+                <w:szCs w:val="22"/>
+              </w:rPr>
+            </w:pPr>
+            <w:r>
+              <w:rPr>
+                <w:rFonts w:ascii="Calibri" w:eastAsia="Times New Roman" w:hAnsi="Calibri" w:cs="Calibri"/>
+                <w:color w:val="000000"/>
+                <w:sz w:val="22"/>
+                <w:szCs w:val="22"/>
+              </w:rPr>
+              <w:t>Length-for-age Z score</w:t>
+            </w:r>
+          </w:p>
+        </w:tc>
+        <w:tc>
+          <w:tcPr>
+            <w:tcW w:w="2539" w:type="dxa"/>
+            <w:tcBorders>
+              <w:top w:val="nil"/>
+              <w:left w:val="nil"/>
+              <w:bottom w:val="nil"/>
+              <w:right w:val="nil"/>
+            </w:tcBorders>
+            <w:shd w:val="clear" w:color="auto" w:fill="auto"/>
+            <w:vAlign w:val="bottom"/>
+            <w:hideMark/>
+          </w:tcPr>
+          <w:p>
+            <w:pPr>
+              <w:jc w:val="center"/>
+              <w:rPr>
+                <w:rFonts w:ascii="Calibri" w:eastAsia="Times New Roman" w:hAnsi="Calibri" w:cs="Calibri"/>
+                <w:color w:val="000000"/>
+                <w:sz w:val="22"/>
+                <w:szCs w:val="22"/>
+              </w:rPr>
+            </w:pPr>
+            <w:r>
+              <w:rPr>
+                <w:rFonts w:ascii="Calibri" w:eastAsia="Times New Roman" w:hAnsi="Calibri" w:cs="Calibri"/>
+                <w:color w:val="000000"/>
+                <w:sz w:val="22"/>
+                <w:szCs w:val="22"/>
+              </w:rPr>
+              <w:t>-1.56 (-2.26, -0.96)</w:t>
+            </w:r>
+          </w:p>
+        </w:tc>
+      </w:tr>
+      <w:tr>
+        <w:trPr>
+          <w:trHeight w:val="246"/>
+          <w:jc w:val="center"/>
+        </w:trPr>
+        <w:tc>
+          <w:tcPr>
+            <w:tcW w:w="976" w:type="dxa"/>
+            <w:tcBorders>
+              <w:top w:val="nil"/>
+              <w:left w:val="nil"/>
+              <w:bottom w:val="nil"/>
+              <w:right w:val="nil"/>
+            </w:tcBorders>
+            <w:shd w:val="clear" w:color="auto" w:fill="auto"/>
+            <w:vAlign w:val="bottom"/>
+            <w:hideMark/>
+          </w:tcPr>
+          <w:p>
+            <w:pPr>
+              <w:jc w:val="center"/>
+              <w:rPr>
+                <w:rFonts w:ascii="Calibri" w:eastAsia="Times New Roman" w:hAnsi="Calibri" w:cs="Calibri"/>
+                <w:color w:val="000000"/>
+                <w:sz w:val="22"/>
+                <w:szCs w:val="22"/>
+              </w:rPr>
+            </w:pPr>
+          </w:p>
+        </w:tc>
+        <w:tc>
+          <w:tcPr>
+            <w:tcW w:w="3535" w:type="dxa"/>
+            <w:tcBorders>
+              <w:top w:val="nil"/>
+              <w:left w:val="nil"/>
+              <w:bottom w:val="nil"/>
+              <w:right w:val="nil"/>
+            </w:tcBorders>
+            <w:shd w:val="clear" w:color="auto" w:fill="auto"/>
+            <w:vAlign w:val="bottom"/>
+            <w:hideMark/>
+          </w:tcPr>
+          <w:p>
+            <w:pPr>
+              <w:rPr>
+                <w:rFonts w:ascii="Times New Roman" w:eastAsia="Times New Roman" w:hAnsi="Times New Roman" w:cs="Times New Roman"/>
+                <w:sz w:val="20"/>
+                <w:szCs w:val="20"/>
+              </w:rPr>
+            </w:pPr>
+          </w:p>
+        </w:tc>
+        <w:tc>
+          <w:tcPr>
+            <w:tcW w:w="4492" w:type="dxa"/>
+            <w:tcBorders>
+              <w:top w:val="nil"/>
+              <w:left w:val="nil"/>
+              <w:bottom w:val="nil"/>
+              <w:right w:val="nil"/>
+            </w:tcBorders>
+            <w:shd w:val="clear" w:color="auto" w:fill="auto"/>
+            <w:vAlign w:val="bottom"/>
+            <w:hideMark/>
+          </w:tcPr>
+          <w:p>
+            <w:pPr>
+              <w:rPr>
+                <w:rFonts w:ascii="Calibri" w:eastAsia="Times New Roman" w:hAnsi="Calibri" w:cs="Calibri"/>
+                <w:color w:val="000000"/>
+                <w:sz w:val="22"/>
+                <w:szCs w:val="22"/>
+              </w:rPr>
+            </w:pPr>
+            <w:r>
+              <w:rPr>
+                <w:rFonts w:ascii="Calibri" w:eastAsia="Times New Roman" w:hAnsi="Calibri" w:cs="Calibri"/>
+                <w:color w:val="000000"/>
+                <w:sz w:val="22"/>
+                <w:szCs w:val="22"/>
+              </w:rPr>
+              <w:t>Weight-for-age Z score</w:t>
+            </w:r>
+          </w:p>
+        </w:tc>
+        <w:tc>
+          <w:tcPr>
+            <w:tcW w:w="2539" w:type="dxa"/>
+            <w:tcBorders>
+              <w:top w:val="nil"/>
+              <w:left w:val="nil"/>
+              <w:bottom w:val="nil"/>
+              <w:right w:val="nil"/>
+            </w:tcBorders>
+            <w:shd w:val="clear" w:color="auto" w:fill="auto"/>
+            <w:vAlign w:val="bottom"/>
+            <w:hideMark/>
+          </w:tcPr>
+          <w:p>
+            <w:pPr>
+              <w:jc w:val="center"/>
+              <w:rPr>
+                <w:rFonts w:ascii="Calibri" w:eastAsia="Times New Roman" w:hAnsi="Calibri" w:cs="Calibri"/>
+                <w:color w:val="000000"/>
+                <w:sz w:val="22"/>
+                <w:szCs w:val="22"/>
+              </w:rPr>
+            </w:pPr>
+            <w:r>
+              <w:rPr>
+                <w:rFonts w:ascii="Calibri" w:eastAsia="Times New Roman" w:hAnsi="Calibri" w:cs="Calibri"/>
+                <w:color w:val="000000"/>
+                <w:sz w:val="22"/>
+                <w:szCs w:val="22"/>
+              </w:rPr>
+              <w:t>-1.56 (-2.1, -0.9)</w:t>
+            </w:r>
+          </w:p>
+        </w:tc>
+      </w:tr>
+      <w:tr>
+        <w:trPr>
+          <w:trHeight w:val="246"/>
+          <w:jc w:val="center"/>
+        </w:trPr>
+        <w:tc>
+          <w:tcPr>
+            <w:tcW w:w="976" w:type="dxa"/>
+            <w:tcBorders>
+              <w:top w:val="nil"/>
+              <w:left w:val="nil"/>
+              <w:bottom w:val="nil"/>
+              <w:right w:val="nil"/>
+            </w:tcBorders>
+            <w:shd w:val="clear" w:color="auto" w:fill="auto"/>
+            <w:vAlign w:val="bottom"/>
+            <w:hideMark/>
+          </w:tcPr>
+          <w:p>
+            <w:pPr>
+              <w:jc w:val="center"/>
+              <w:rPr>
+                <w:rFonts w:ascii="Calibri" w:eastAsia="Times New Roman" w:hAnsi="Calibri" w:cs="Calibri"/>
+                <w:color w:val="000000"/>
+                <w:sz w:val="22"/>
+                <w:szCs w:val="22"/>
+              </w:rPr>
+            </w:pPr>
+          </w:p>
+        </w:tc>
+        <w:tc>
+          <w:tcPr>
+            <w:tcW w:w="3535" w:type="dxa"/>
+            <w:tcBorders>
+              <w:top w:val="nil"/>
+              <w:left w:val="nil"/>
+              <w:bottom w:val="nil"/>
+              <w:right w:val="nil"/>
+            </w:tcBorders>
+            <w:shd w:val="clear" w:color="auto" w:fill="auto"/>
+            <w:vAlign w:val="bottom"/>
+            <w:hideMark/>
+          </w:tcPr>
+          <w:p>
+            <w:pPr>
+              <w:rPr>
+                <w:rFonts w:ascii="Times New Roman" w:eastAsia="Times New Roman" w:hAnsi="Times New Roman" w:cs="Times New Roman"/>
+                <w:sz w:val="20"/>
+                <w:szCs w:val="20"/>
+              </w:rPr>
+            </w:pPr>
+          </w:p>
+        </w:tc>
+        <w:tc>
+          <w:tcPr>
+            <w:tcW w:w="4492" w:type="dxa"/>
+            <w:tcBorders>
+              <w:top w:val="nil"/>
+              <w:left w:val="nil"/>
+              <w:bottom w:val="nil"/>
+              <w:right w:val="nil"/>
+            </w:tcBorders>
+            <w:shd w:val="clear" w:color="auto" w:fill="auto"/>
+            <w:vAlign w:val="bottom"/>
+            <w:hideMark/>
+          </w:tcPr>
+          <w:p>
+            <w:pPr>
+              <w:rPr>
+                <w:rFonts w:ascii="Calibri" w:eastAsia="Times New Roman" w:hAnsi="Calibri" w:cs="Calibri"/>
+                <w:color w:val="000000"/>
+                <w:sz w:val="22"/>
+                <w:szCs w:val="22"/>
+              </w:rPr>
+            </w:pPr>
+            <w:r>
+              <w:rPr>
+                <w:rFonts w:ascii="Calibri" w:eastAsia="Times New Roman" w:hAnsi="Calibri" w:cs="Calibri"/>
+                <w:color w:val="000000"/>
+                <w:sz w:val="22"/>
+                <w:szCs w:val="22"/>
+              </w:rPr>
+              <w:t>Weight-for-length Z score</w:t>
+            </w:r>
+          </w:p>
+        </w:tc>
+        <w:tc>
+          <w:tcPr>
+            <w:tcW w:w="2539" w:type="dxa"/>
+            <w:tcBorders>
+              <w:top w:val="nil"/>
+              <w:left w:val="nil"/>
+              <w:bottom w:val="nil"/>
+              <w:right w:val="nil"/>
+            </w:tcBorders>
+            <w:shd w:val="clear" w:color="auto" w:fill="auto"/>
+            <w:vAlign w:val="bottom"/>
+            <w:hideMark/>
+          </w:tcPr>
+          <w:p>
+            <w:pPr>
+              <w:jc w:val="center"/>
+              <w:rPr>
+                <w:rFonts w:ascii="Calibri" w:eastAsia="Times New Roman" w:hAnsi="Calibri" w:cs="Calibri"/>
+                <w:color w:val="000000"/>
+                <w:sz w:val="22"/>
+                <w:szCs w:val="22"/>
+              </w:rPr>
+            </w:pPr>
+            <w:r>
+              <w:rPr>
+                <w:rFonts w:ascii="Calibri" w:eastAsia="Times New Roman" w:hAnsi="Calibri" w:cs="Calibri"/>
+                <w:color w:val="000000"/>
+                <w:sz w:val="22"/>
+                <w:szCs w:val="22"/>
+              </w:rPr>
+              <w:t>-1.01 (-1.6, -0.36)</w:t>
+            </w:r>
+          </w:p>
+        </w:tc>
+      </w:tr>
+      <w:tr>
+        <w:trPr>
+          <w:trHeight w:val="246"/>
+          <w:jc w:val="center"/>
+        </w:trPr>
+        <w:tc>
+          <w:tcPr>
+            <w:tcW w:w="976" w:type="dxa"/>
+            <w:tcBorders>
+              <w:top w:val="nil"/>
+              <w:left w:val="nil"/>
+              <w:bottom w:val="nil"/>
+              <w:right w:val="nil"/>
+            </w:tcBorders>
+            <w:shd w:val="clear" w:color="auto" w:fill="auto"/>
+            <w:vAlign w:val="bottom"/>
+            <w:hideMark/>
+          </w:tcPr>
+          <w:p>
+            <w:pPr>
+              <w:jc w:val="center"/>
+              <w:rPr>
+                <w:rFonts w:ascii="Calibri" w:eastAsia="Times New Roman" w:hAnsi="Calibri" w:cs="Calibri"/>
+                <w:color w:val="000000"/>
+                <w:sz w:val="22"/>
+                <w:szCs w:val="22"/>
+              </w:rPr>
+            </w:pPr>
+          </w:p>
+        </w:tc>
+        <w:tc>
+          <w:tcPr>
+            <w:tcW w:w="3535" w:type="dxa"/>
+            <w:tcBorders>
+              <w:top w:val="nil"/>
+              <w:left w:val="nil"/>
+              <w:bottom w:val="nil"/>
+              <w:right w:val="nil"/>
+            </w:tcBorders>
+            <w:shd w:val="clear" w:color="auto" w:fill="auto"/>
+            <w:vAlign w:val="bottom"/>
+            <w:hideMark/>
+          </w:tcPr>
+          <w:p>
+            <w:pPr>
+              <w:rPr>
+                <w:rFonts w:ascii="Times New Roman" w:eastAsia="Times New Roman" w:hAnsi="Times New Roman" w:cs="Times New Roman"/>
+                <w:sz w:val="20"/>
+                <w:szCs w:val="20"/>
+              </w:rPr>
+            </w:pPr>
+          </w:p>
+        </w:tc>
+        <w:tc>
+          <w:tcPr>
+            <w:tcW w:w="4492" w:type="dxa"/>
+            <w:tcBorders>
+              <w:top w:val="nil"/>
+              <w:left w:val="nil"/>
+              <w:bottom w:val="nil"/>
+              <w:right w:val="nil"/>
+            </w:tcBorders>
+            <w:shd w:val="clear" w:color="auto" w:fill="auto"/>
+            <w:vAlign w:val="bottom"/>
+            <w:hideMark/>
+          </w:tcPr>
+          <w:p>
+            <w:pPr>
+              <w:rPr>
+                <w:rFonts w:ascii="Calibri" w:eastAsia="Times New Roman" w:hAnsi="Calibri" w:cs="Calibri"/>
+                <w:color w:val="000000"/>
+                <w:sz w:val="22"/>
+                <w:szCs w:val="22"/>
+              </w:rPr>
+            </w:pPr>
+            <w:r>
+              <w:rPr>
+                <w:rFonts w:ascii="Calibri" w:eastAsia="Times New Roman" w:hAnsi="Calibri" w:cs="Calibri"/>
+                <w:color w:val="000000"/>
+                <w:sz w:val="22"/>
+                <w:szCs w:val="22"/>
+              </w:rPr>
+              <w:t>Head circumference-for-age Z score</w:t>
+            </w:r>
+          </w:p>
+        </w:tc>
+        <w:tc>
+          <w:tcPr>
+            <w:tcW w:w="2539" w:type="dxa"/>
+            <w:tcBorders>
+              <w:top w:val="nil"/>
+              <w:left w:val="nil"/>
+              <w:bottom w:val="nil"/>
+              <w:right w:val="nil"/>
+            </w:tcBorders>
+            <w:shd w:val="clear" w:color="auto" w:fill="auto"/>
+            <w:vAlign w:val="bottom"/>
+            <w:hideMark/>
+          </w:tcPr>
+          <w:p>
+            <w:pPr>
+              <w:jc w:val="center"/>
+              <w:rPr>
+                <w:rFonts w:ascii="Calibri" w:eastAsia="Times New Roman" w:hAnsi="Calibri" w:cs="Calibri"/>
+                <w:color w:val="000000"/>
+                <w:sz w:val="22"/>
+                <w:szCs w:val="22"/>
+              </w:rPr>
+            </w:pPr>
+            <w:r>
+              <w:rPr>
+                <w:rFonts w:ascii="Calibri" w:eastAsia="Times New Roman" w:hAnsi="Calibri" w:cs="Calibri"/>
+                <w:color w:val="000000"/>
+                <w:sz w:val="22"/>
+                <w:szCs w:val="22"/>
+              </w:rPr>
+              <w:t>-1.79 (-2.37, -1.22)</w:t>
+            </w:r>
+          </w:p>
+        </w:tc>
+      </w:tr>
+      <w:tr>
+        <w:trPr>
+          <w:trHeight w:val="246"/>
+          <w:jc w:val="center"/>
+        </w:trPr>
+        <w:tc>
+          <w:tcPr>
+            <w:tcW w:w="976" w:type="dxa"/>
+            <w:tcBorders>
+              <w:top w:val="nil"/>
+              <w:left w:val="nil"/>
+              <w:bottom w:val="nil"/>
+              <w:right w:val="nil"/>
+            </w:tcBorders>
+            <w:shd w:val="clear" w:color="auto" w:fill="auto"/>
+            <w:vAlign w:val="bottom"/>
+            <w:hideMark/>
+          </w:tcPr>
+          <w:p>
+            <w:pPr>
+              <w:jc w:val="center"/>
+              <w:rPr>
+                <w:rFonts w:ascii="Calibri" w:eastAsia="Times New Roman" w:hAnsi="Calibri" w:cs="Calibri"/>
+                <w:color w:val="000000"/>
+                <w:sz w:val="22"/>
+                <w:szCs w:val="22"/>
+              </w:rPr>
+            </w:pPr>
+          </w:p>
+        </w:tc>
+        <w:tc>
+          <w:tcPr>
+            <w:tcW w:w="3535" w:type="dxa"/>
+            <w:tcBorders>
+              <w:top w:val="nil"/>
+              <w:left w:val="nil"/>
+              <w:bottom w:val="nil"/>
+              <w:right w:val="nil"/>
+            </w:tcBorders>
+            <w:shd w:val="clear" w:color="auto" w:fill="auto"/>
+            <w:vAlign w:val="bottom"/>
+            <w:hideMark/>
+          </w:tcPr>
+          <w:p>
+            <w:pPr>
+              <w:rPr>
+                <w:rFonts w:ascii="Calibri" w:eastAsia="Times New Roman" w:hAnsi="Calibri" w:cs="Calibri"/>
+                <w:color w:val="000000"/>
+                <w:sz w:val="22"/>
+                <w:szCs w:val="22"/>
+              </w:rPr>
+            </w:pPr>
+            <w:r>
+              <w:rPr>
+                <w:rFonts w:ascii="Calibri" w:eastAsia="Times New Roman" w:hAnsi="Calibri" w:cs="Calibri"/>
+                <w:color w:val="000000"/>
+                <w:sz w:val="22"/>
+                <w:szCs w:val="22"/>
+              </w:rPr>
+              <w:t>Diarrhea (14 months, Year 1)</w:t>
+            </w:r>
+          </w:p>
+        </w:tc>
+        <w:tc>
+          <w:tcPr>
+            <w:tcW w:w="4492" w:type="dxa"/>
+            <w:tcBorders>
+              <w:top w:val="nil"/>
+              <w:left w:val="nil"/>
+              <w:bottom w:val="nil"/>
+              <w:right w:val="nil"/>
+            </w:tcBorders>
+            <w:shd w:val="clear" w:color="auto" w:fill="auto"/>
+            <w:vAlign w:val="bottom"/>
+            <w:hideMark/>
+          </w:tcPr>
+          <w:p>
+            <w:pPr>
+              <w:rPr>
+                <w:rFonts w:ascii="Calibri" w:eastAsia="Times New Roman" w:hAnsi="Calibri" w:cs="Calibri"/>
+                <w:color w:val="000000"/>
+                <w:sz w:val="22"/>
+                <w:szCs w:val="22"/>
+              </w:rPr>
+            </w:pPr>
+            <w:r>
+              <w:rPr>
+                <w:rFonts w:ascii="Calibri" w:eastAsia="Times New Roman" w:hAnsi="Calibri" w:cs="Calibri"/>
+                <w:color w:val="000000"/>
+                <w:sz w:val="22"/>
+                <w:szCs w:val="22"/>
+              </w:rPr>
+              <w:t>Caregiver-reported 7-day recall</w:t>
+            </w:r>
+          </w:p>
+        </w:tc>
+        <w:tc>
+          <w:tcPr>
+            <w:tcW w:w="2539" w:type="dxa"/>
+            <w:tcBorders>
+              <w:top w:val="nil"/>
+              <w:left w:val="nil"/>
+              <w:bottom w:val="nil"/>
+              <w:right w:val="nil"/>
+            </w:tcBorders>
+            <w:shd w:val="clear" w:color="auto" w:fill="auto"/>
+            <w:vAlign w:val="bottom"/>
+            <w:hideMark/>
+          </w:tcPr>
+          <w:p>
+            <w:pPr>
+              <w:jc w:val="center"/>
+              <w:rPr>
+                <w:rFonts w:ascii="Calibri" w:eastAsia="Times New Roman" w:hAnsi="Calibri" w:cs="Calibri"/>
+                <w:color w:val="000000"/>
+                <w:sz w:val="22"/>
+                <w:szCs w:val="22"/>
+              </w:rPr>
+            </w:pPr>
+            <w:r>
+              <w:rPr>
+                <w:rFonts w:ascii="Calibri" w:eastAsia="Times New Roman" w:hAnsi="Calibri" w:cs="Calibri"/>
+                <w:color w:val="000000"/>
+                <w:sz w:val="22"/>
+                <w:szCs w:val="22"/>
+              </w:rPr>
+              <w:t>108 (15%)</w:t>
+            </w:r>
+          </w:p>
+        </w:tc>
+      </w:tr>
+      <w:tr>
+        <w:trPr>
+          <w:trHeight w:val="246"/>
+          <w:jc w:val="center"/>
+        </w:trPr>
+        <w:tc>
+          <w:tcPr>
+            <w:tcW w:w="976" w:type="dxa"/>
+            <w:tcBorders>
+              <w:top w:val="nil"/>
+              <w:left w:val="nil"/>
+              <w:bottom w:val="nil"/>
+              <w:right w:val="nil"/>
+            </w:tcBorders>
+            <w:shd w:val="clear" w:color="auto" w:fill="auto"/>
+            <w:vAlign w:val="bottom"/>
+            <w:hideMark/>
+          </w:tcPr>
+          <w:p>
+            <w:pPr>
+              <w:jc w:val="center"/>
+              <w:rPr>
+                <w:rFonts w:ascii="Calibri" w:eastAsia="Times New Roman" w:hAnsi="Calibri" w:cs="Calibri"/>
+                <w:color w:val="000000"/>
+                <w:sz w:val="22"/>
+                <w:szCs w:val="22"/>
+              </w:rPr>
+            </w:pPr>
+          </w:p>
+        </w:tc>
+        <w:tc>
+          <w:tcPr>
+            <w:tcW w:w="3535" w:type="dxa"/>
+            <w:tcBorders>
+              <w:top w:val="nil"/>
+              <w:left w:val="nil"/>
+              <w:bottom w:val="nil"/>
+              <w:right w:val="nil"/>
+            </w:tcBorders>
+            <w:shd w:val="clear" w:color="auto" w:fill="auto"/>
+            <w:vAlign w:val="bottom"/>
+            <w:hideMark/>
+          </w:tcPr>
+          <w:p>
+            <w:pPr>
+              <w:rPr>
+                <w:rFonts w:ascii="Calibri" w:eastAsia="Times New Roman" w:hAnsi="Calibri" w:cs="Calibri"/>
+                <w:color w:val="000000"/>
+                <w:sz w:val="22"/>
+                <w:szCs w:val="22"/>
+              </w:rPr>
+            </w:pPr>
+            <w:r>
+              <w:rPr>
+                <w:rFonts w:ascii="Calibri" w:eastAsia="Times New Roman" w:hAnsi="Calibri" w:cs="Calibri"/>
+                <w:color w:val="000000"/>
+                <w:sz w:val="22"/>
+                <w:szCs w:val="22"/>
+              </w:rPr>
+              <w:t>Diarrhea (28 months, Year 2)</w:t>
+            </w:r>
+          </w:p>
+        </w:tc>
+        <w:tc>
+          <w:tcPr>
+            <w:tcW w:w="4492" w:type="dxa"/>
+            <w:tcBorders>
+              <w:top w:val="nil"/>
+              <w:left w:val="nil"/>
+              <w:bottom w:val="nil"/>
+              <w:right w:val="nil"/>
+            </w:tcBorders>
+            <w:shd w:val="clear" w:color="auto" w:fill="auto"/>
+            <w:vAlign w:val="bottom"/>
+            <w:hideMark/>
+          </w:tcPr>
+          <w:p>
+            <w:pPr>
+              <w:rPr>
+                <w:rFonts w:ascii="Calibri" w:eastAsia="Times New Roman" w:hAnsi="Calibri" w:cs="Calibri"/>
+                <w:color w:val="000000"/>
+                <w:sz w:val="22"/>
+                <w:szCs w:val="22"/>
+              </w:rPr>
+            </w:pPr>
+            <w:r>
+              <w:rPr>
+                <w:rFonts w:ascii="Calibri" w:eastAsia="Times New Roman" w:hAnsi="Calibri" w:cs="Calibri"/>
+                <w:color w:val="000000"/>
+                <w:sz w:val="22"/>
+                <w:szCs w:val="22"/>
+              </w:rPr>
+              <w:t>Caregiver-reported 7-day recall</w:t>
+            </w:r>
+          </w:p>
+        </w:tc>
+        <w:tc>
+          <w:tcPr>
+            <w:tcW w:w="2539" w:type="dxa"/>
+            <w:tcBorders>
+              <w:top w:val="nil"/>
+              <w:left w:val="nil"/>
+              <w:bottom w:val="nil"/>
+              <w:right w:val="nil"/>
+            </w:tcBorders>
+            <w:shd w:val="clear" w:color="auto" w:fill="auto"/>
+            <w:vAlign w:val="bottom"/>
+            <w:hideMark/>
+          </w:tcPr>
+          <w:p>
+            <w:pPr>
+              <w:jc w:val="center"/>
+              <w:rPr>
+                <w:rFonts w:ascii="Calibri" w:eastAsia="Times New Roman" w:hAnsi="Calibri" w:cs="Calibri"/>
+                <w:color w:val="000000"/>
+                <w:sz w:val="22"/>
+                <w:szCs w:val="22"/>
+              </w:rPr>
+            </w:pPr>
+            <w:r>
+              <w:rPr>
+                <w:rFonts w:ascii="Calibri" w:eastAsia="Times New Roman" w:hAnsi="Calibri" w:cs="Calibri"/>
+                <w:color w:val="000000"/>
+                <w:sz w:val="22"/>
+                <w:szCs w:val="22"/>
+              </w:rPr>
+              <w:t>59 (8%)</w:t>
+            </w:r>
+          </w:p>
+        </w:tc>
+      </w:tr>
+      <w:tr>
+        <w:trPr>
+          <w:trHeight w:val="246"/>
+          <w:jc w:val="center"/>
+        </w:trPr>
+        <w:tc>
+          <w:tcPr>
+            <w:tcW w:w="976" w:type="dxa"/>
+            <w:tcBorders>
+              <w:top w:val="nil"/>
+              <w:left w:val="nil"/>
+              <w:bottom w:val="nil"/>
+              <w:right w:val="nil"/>
+            </w:tcBorders>
+            <w:shd w:val="clear" w:color="auto" w:fill="auto"/>
+            <w:vAlign w:val="bottom"/>
+            <w:hideMark/>
+          </w:tcPr>
+          <w:p>
+            <w:pPr>
+              <w:rPr>
+                <w:rFonts w:ascii="Calibri" w:eastAsia="Times New Roman" w:hAnsi="Calibri" w:cs="Calibri"/>
+                <w:color w:val="000000"/>
+                <w:sz w:val="22"/>
+                <w:szCs w:val="22"/>
+              </w:rPr>
+            </w:pPr>
+            <w:r>
+              <w:rPr>
+                <w:rFonts w:ascii="Calibri" w:eastAsia="Times New Roman" w:hAnsi="Calibri" w:cs="Calibri"/>
+                <w:color w:val="000000"/>
+                <w:sz w:val="22"/>
+                <w:szCs w:val="22"/>
+              </w:rPr>
+              <w:t>Mother</w:t>
+            </w:r>
+          </w:p>
+        </w:tc>
+        <w:tc>
+          <w:tcPr>
+            <w:tcW w:w="3535" w:type="dxa"/>
+            <w:tcBorders>
+              <w:top w:val="nil"/>
+              <w:left w:val="nil"/>
+              <w:bottom w:val="nil"/>
+              <w:right w:val="nil"/>
+            </w:tcBorders>
+            <w:shd w:val="clear" w:color="auto" w:fill="auto"/>
+            <w:vAlign w:val="bottom"/>
+            <w:hideMark/>
+          </w:tcPr>
+          <w:p>
+            <w:pPr>
+              <w:rPr>
+                <w:rFonts w:ascii="Calibri" w:eastAsia="Times New Roman" w:hAnsi="Calibri" w:cs="Calibri"/>
+                <w:color w:val="000000"/>
+                <w:sz w:val="22"/>
+                <w:szCs w:val="22"/>
+              </w:rPr>
+            </w:pPr>
+          </w:p>
+        </w:tc>
+        <w:tc>
+          <w:tcPr>
+            <w:tcW w:w="4492" w:type="dxa"/>
+            <w:tcBorders>
+              <w:top w:val="nil"/>
+              <w:left w:val="nil"/>
+              <w:bottom w:val="nil"/>
+              <w:right w:val="nil"/>
+            </w:tcBorders>
+            <w:shd w:val="clear" w:color="auto" w:fill="auto"/>
+            <w:vAlign w:val="bottom"/>
+            <w:hideMark/>
+          </w:tcPr>
+          <w:p>
+            <w:pPr>
+              <w:rPr>
+                <w:rFonts w:ascii="Calibri" w:eastAsia="Times New Roman" w:hAnsi="Calibri" w:cs="Calibri"/>
+                <w:color w:val="000000"/>
+                <w:sz w:val="22"/>
+                <w:szCs w:val="22"/>
+              </w:rPr>
+            </w:pPr>
+            <w:r>
+              <w:rPr>
+                <w:rFonts w:ascii="Calibri" w:eastAsia="Times New Roman" w:hAnsi="Calibri" w:cs="Calibri"/>
+                <w:color w:val="000000"/>
+                <w:sz w:val="22"/>
+                <w:szCs w:val="22"/>
+              </w:rPr>
+              <w:t>Age (years)</w:t>
+            </w:r>
+          </w:p>
+        </w:tc>
+        <w:tc>
+          <w:tcPr>
+            <w:tcW w:w="2539" w:type="dxa"/>
+            <w:tcBorders>
+              <w:top w:val="nil"/>
+              <w:left w:val="nil"/>
+              <w:bottom w:val="nil"/>
+              <w:right w:val="nil"/>
+            </w:tcBorders>
+            <w:shd w:val="clear" w:color="auto" w:fill="auto"/>
+            <w:vAlign w:val="bottom"/>
+            <w:hideMark/>
+          </w:tcPr>
+          <w:p>
+            <w:pPr>
+              <w:jc w:val="center"/>
+              <w:rPr>
+                <w:rFonts w:ascii="Calibri" w:eastAsia="Times New Roman" w:hAnsi="Calibri" w:cs="Calibri"/>
+                <w:color w:val="000000"/>
+                <w:sz w:val="22"/>
+                <w:szCs w:val="22"/>
+              </w:rPr>
+            </w:pPr>
+            <w:r>
+              <w:rPr>
+                <w:rFonts w:ascii="Calibri" w:eastAsia="Times New Roman" w:hAnsi="Calibri" w:cs="Calibri"/>
+                <w:color w:val="000000"/>
+                <w:sz w:val="22"/>
+                <w:szCs w:val="22"/>
+              </w:rPr>
+              <w:t>23 (20, 27)</w:t>
+            </w:r>
+          </w:p>
+        </w:tc>
+      </w:tr>
+      <w:tr>
+        <w:trPr>
+          <w:trHeight w:val="246"/>
+          <w:jc w:val="center"/>
+        </w:trPr>
+        <w:tc>
+          <w:tcPr>
+            <w:tcW w:w="976" w:type="dxa"/>
+            <w:tcBorders>
+              <w:top w:val="nil"/>
+              <w:left w:val="nil"/>
+              <w:bottom w:val="nil"/>
+              <w:right w:val="nil"/>
+            </w:tcBorders>
+            <w:shd w:val="clear" w:color="auto" w:fill="auto"/>
+            <w:vAlign w:val="bottom"/>
+            <w:hideMark/>
+          </w:tcPr>
+          <w:p>
+            <w:pPr>
+              <w:jc w:val="center"/>
+              <w:rPr>
+                <w:rFonts w:ascii="Calibri" w:eastAsia="Times New Roman" w:hAnsi="Calibri" w:cs="Calibri"/>
+                <w:color w:val="000000"/>
+                <w:sz w:val="22"/>
+                <w:szCs w:val="22"/>
+              </w:rPr>
+            </w:pPr>
+          </w:p>
+        </w:tc>
+        <w:tc>
+          <w:tcPr>
+            <w:tcW w:w="3535" w:type="dxa"/>
+            <w:tcBorders>
+              <w:top w:val="nil"/>
+              <w:left w:val="nil"/>
+              <w:bottom w:val="nil"/>
+              <w:right w:val="nil"/>
+            </w:tcBorders>
+            <w:shd w:val="clear" w:color="auto" w:fill="auto"/>
+            <w:vAlign w:val="bottom"/>
+            <w:hideMark/>
+          </w:tcPr>
+          <w:p>
+            <w:pPr>
+              <w:rPr>
+                <w:rFonts w:ascii="Calibri" w:eastAsia="Times New Roman" w:hAnsi="Calibri" w:cs="Calibri"/>
+                <w:color w:val="000000"/>
+                <w:sz w:val="22"/>
+                <w:szCs w:val="22"/>
+              </w:rPr>
+            </w:pPr>
+            <w:r>
+              <w:rPr>
+                <w:rFonts w:ascii="Calibri" w:eastAsia="Times New Roman" w:hAnsi="Calibri" w:cs="Calibri"/>
+                <w:color w:val="000000"/>
+                <w:sz w:val="22"/>
+                <w:szCs w:val="22"/>
+              </w:rPr>
+              <w:t>Anthropometry at enrollment</w:t>
+            </w:r>
+          </w:p>
+        </w:tc>
+        <w:tc>
+          <w:tcPr>
+            <w:tcW w:w="4492" w:type="dxa"/>
+            <w:tcBorders>
+              <w:top w:val="nil"/>
+              <w:left w:val="nil"/>
+              <w:bottom w:val="nil"/>
+              <w:right w:val="nil"/>
+            </w:tcBorders>
+            <w:shd w:val="clear" w:color="auto" w:fill="auto"/>
+            <w:vAlign w:val="bottom"/>
+            <w:hideMark/>
+          </w:tcPr>
+          <w:p>
+            <w:pPr>
+              <w:rPr>
+                <w:rFonts w:ascii="Calibri" w:eastAsia="Times New Roman" w:hAnsi="Calibri" w:cs="Calibri"/>
+                <w:color w:val="000000"/>
+                <w:sz w:val="22"/>
+                <w:szCs w:val="22"/>
+              </w:rPr>
+            </w:pPr>
+            <w:r>
+              <w:rPr>
+                <w:rFonts w:ascii="Calibri" w:eastAsia="Times New Roman" w:hAnsi="Calibri" w:cs="Calibri"/>
+                <w:color w:val="000000"/>
+                <w:sz w:val="22"/>
+                <w:szCs w:val="22"/>
+              </w:rPr>
+              <w:t>Height (cm)</w:t>
+            </w:r>
+          </w:p>
+        </w:tc>
+        <w:tc>
+          <w:tcPr>
+            <w:tcW w:w="2539" w:type="dxa"/>
+            <w:tcBorders>
+              <w:top w:val="nil"/>
+              <w:left w:val="nil"/>
+              <w:bottom w:val="nil"/>
+              <w:right w:val="nil"/>
+            </w:tcBorders>
+            <w:shd w:val="clear" w:color="auto" w:fill="auto"/>
+            <w:vAlign w:val="bottom"/>
+            <w:hideMark/>
+          </w:tcPr>
+          <w:p>
+            <w:pPr>
+              <w:jc w:val="center"/>
+              <w:rPr>
+                <w:rFonts w:ascii="Calibri" w:eastAsia="Times New Roman" w:hAnsi="Calibri" w:cs="Calibri"/>
+                <w:color w:val="000000"/>
+                <w:sz w:val="22"/>
+                <w:szCs w:val="22"/>
+              </w:rPr>
+            </w:pPr>
+            <w:r>
+              <w:rPr>
+                <w:rFonts w:ascii="Calibri" w:eastAsia="Times New Roman" w:hAnsi="Calibri" w:cs="Calibri"/>
+                <w:color w:val="000000"/>
+                <w:sz w:val="22"/>
+                <w:szCs w:val="22"/>
+              </w:rPr>
+              <w:t>150.3 (147.06, 153.8)</w:t>
+            </w:r>
+          </w:p>
+        </w:tc>
+      </w:tr>
+      <w:tr>
+        <w:trPr>
+          <w:trHeight w:val="246"/>
+          <w:jc w:val="center"/>
+        </w:trPr>
+        <w:tc>
+          <w:tcPr>
+            <w:tcW w:w="976" w:type="dxa"/>
+            <w:tcBorders>
+              <w:top w:val="nil"/>
+              <w:left w:val="nil"/>
+              <w:bottom w:val="nil"/>
+              <w:right w:val="nil"/>
+            </w:tcBorders>
+            <w:shd w:val="clear" w:color="auto" w:fill="auto"/>
+            <w:vAlign w:val="bottom"/>
+            <w:hideMark/>
+          </w:tcPr>
+          <w:p>
+            <w:pPr>
+              <w:jc w:val="center"/>
+              <w:rPr>
+                <w:rFonts w:ascii="Calibri" w:eastAsia="Times New Roman" w:hAnsi="Calibri" w:cs="Calibri"/>
+                <w:color w:val="000000"/>
+                <w:sz w:val="22"/>
+                <w:szCs w:val="22"/>
+              </w:rPr>
+            </w:pPr>
+          </w:p>
+        </w:tc>
+        <w:tc>
+          <w:tcPr>
+            <w:tcW w:w="3535" w:type="dxa"/>
+            <w:tcBorders>
+              <w:top w:val="nil"/>
+              <w:left w:val="nil"/>
+              <w:bottom w:val="nil"/>
+              <w:right w:val="nil"/>
+            </w:tcBorders>
+            <w:shd w:val="clear" w:color="auto" w:fill="auto"/>
+            <w:vAlign w:val="bottom"/>
+            <w:hideMark/>
+          </w:tcPr>
+          <w:p>
+            <w:pPr>
+              <w:rPr>
+                <w:rFonts w:ascii="Calibri" w:eastAsia="Times New Roman" w:hAnsi="Calibri" w:cs="Calibri"/>
+                <w:color w:val="000000"/>
+                <w:sz w:val="22"/>
+                <w:szCs w:val="22"/>
+              </w:rPr>
+            </w:pPr>
+            <w:r>
+              <w:rPr>
+                <w:rFonts w:ascii="Calibri" w:eastAsia="Times New Roman" w:hAnsi="Calibri" w:cs="Calibri"/>
+                <w:color w:val="000000"/>
+                <w:sz w:val="22"/>
+                <w:szCs w:val="22"/>
+              </w:rPr>
+              <w:t>Education</w:t>
+            </w:r>
+          </w:p>
+        </w:tc>
+        <w:tc>
+          <w:tcPr>
+            <w:tcW w:w="4492" w:type="dxa"/>
+            <w:tcBorders>
+              <w:top w:val="nil"/>
+              <w:left w:val="nil"/>
+              <w:bottom w:val="nil"/>
+              <w:right w:val="nil"/>
+            </w:tcBorders>
+            <w:shd w:val="clear" w:color="auto" w:fill="auto"/>
+            <w:vAlign w:val="bottom"/>
+            <w:hideMark/>
+          </w:tcPr>
+          <w:p>
+            <w:pPr>
+              <w:rPr>
+                <w:rFonts w:ascii="Calibri" w:eastAsia="Times New Roman" w:hAnsi="Calibri" w:cs="Calibri"/>
+                <w:color w:val="000000"/>
+                <w:sz w:val="22"/>
+                <w:szCs w:val="22"/>
+              </w:rPr>
+            </w:pPr>
+            <w:r>
+              <w:rPr>
+                <w:rFonts w:ascii="Calibri" w:eastAsia="Times New Roman" w:hAnsi="Calibri" w:cs="Calibri"/>
+                <w:color w:val="000000"/>
+                <w:sz w:val="22"/>
+                <w:szCs w:val="22"/>
+              </w:rPr>
+              <w:t>Schooling completed (years)</w:t>
+            </w:r>
+          </w:p>
+        </w:tc>
+        <w:tc>
+          <w:tcPr>
+            <w:tcW w:w="2539" w:type="dxa"/>
+            <w:tcBorders>
+              <w:top w:val="nil"/>
+              <w:left w:val="nil"/>
+              <w:bottom w:val="nil"/>
+              <w:right w:val="nil"/>
+            </w:tcBorders>
+            <w:shd w:val="clear" w:color="auto" w:fill="auto"/>
+            <w:vAlign w:val="bottom"/>
+            <w:hideMark/>
+          </w:tcPr>
+          <w:p>
+            <w:pPr>
+              <w:jc w:val="center"/>
+              <w:rPr>
+                <w:rFonts w:ascii="Calibri" w:eastAsia="Times New Roman" w:hAnsi="Calibri" w:cs="Calibri"/>
+                <w:color w:val="000000"/>
+                <w:sz w:val="22"/>
+                <w:szCs w:val="22"/>
+              </w:rPr>
+            </w:pPr>
+            <w:r>
+              <w:rPr>
+                <w:rFonts w:ascii="Calibri" w:eastAsia="Times New Roman" w:hAnsi="Calibri" w:cs="Calibri"/>
+                <w:color w:val="000000"/>
+                <w:sz w:val="22"/>
+                <w:szCs w:val="22"/>
+              </w:rPr>
+              <w:t>7 (4, 9)</w:t>
+            </w:r>
+          </w:p>
+        </w:tc>
+      </w:tr>
+      <w:tr>
+        <w:trPr>
+          <w:trHeight w:val="246"/>
+          <w:jc w:val="center"/>
+        </w:trPr>
+        <w:tc>
+          <w:tcPr>
+            <w:tcW w:w="976" w:type="dxa"/>
+            <w:tcBorders>
+              <w:top w:val="nil"/>
+              <w:left w:val="nil"/>
+              <w:bottom w:val="nil"/>
+              <w:right w:val="nil"/>
+            </w:tcBorders>
+            <w:shd w:val="clear" w:color="auto" w:fill="auto"/>
+            <w:vAlign w:val="bottom"/>
+            <w:hideMark/>
+          </w:tcPr>
+          <w:p>
+            <w:pPr>
+              <w:jc w:val="center"/>
+              <w:rPr>
+                <w:rFonts w:ascii="Calibri" w:eastAsia="Times New Roman" w:hAnsi="Calibri" w:cs="Calibri"/>
+                <w:color w:val="000000"/>
+                <w:sz w:val="22"/>
+                <w:szCs w:val="22"/>
+              </w:rPr>
+            </w:pPr>
+          </w:p>
+        </w:tc>
+        <w:tc>
+          <w:tcPr>
+            <w:tcW w:w="3535" w:type="dxa"/>
+            <w:tcBorders>
+              <w:top w:val="nil"/>
+              <w:left w:val="nil"/>
+              <w:bottom w:val="nil"/>
+              <w:right w:val="nil"/>
+            </w:tcBorders>
+            <w:shd w:val="clear" w:color="auto" w:fill="auto"/>
+            <w:vAlign w:val="bottom"/>
+            <w:hideMark/>
+          </w:tcPr>
+          <w:p>
+            <w:pPr>
+              <w:rPr>
+                <w:rFonts w:ascii="Calibri" w:eastAsia="Times New Roman" w:hAnsi="Calibri" w:cs="Calibri"/>
+                <w:color w:val="000000"/>
+                <w:sz w:val="22"/>
+                <w:szCs w:val="22"/>
+              </w:rPr>
+            </w:pPr>
+            <w:r>
+              <w:rPr>
+                <w:rFonts w:ascii="Calibri" w:eastAsia="Times New Roman" w:hAnsi="Calibri" w:cs="Calibri"/>
+                <w:color w:val="000000"/>
+                <w:sz w:val="22"/>
+                <w:szCs w:val="22"/>
+              </w:rPr>
+              <w:t>Depression at Year 1</w:t>
+            </w:r>
+          </w:p>
+        </w:tc>
+        <w:tc>
+          <w:tcPr>
+            <w:tcW w:w="4492" w:type="dxa"/>
+            <w:tcBorders>
+              <w:top w:val="nil"/>
+              <w:left w:val="nil"/>
+              <w:bottom w:val="nil"/>
+              <w:right w:val="nil"/>
+            </w:tcBorders>
+            <w:shd w:val="clear" w:color="auto" w:fill="auto"/>
+            <w:vAlign w:val="bottom"/>
+            <w:hideMark/>
+          </w:tcPr>
+          <w:p>
+            <w:pPr>
+              <w:rPr>
+                <w:rFonts w:ascii="Calibri" w:eastAsia="Times New Roman" w:hAnsi="Calibri" w:cs="Calibri"/>
+                <w:color w:val="000000"/>
+                <w:sz w:val="22"/>
+                <w:szCs w:val="22"/>
+              </w:rPr>
+            </w:pPr>
+            <w:r>
+              <w:rPr>
+                <w:rFonts w:ascii="Calibri" w:eastAsia="Times New Roman" w:hAnsi="Calibri" w:cs="Calibri"/>
+                <w:color w:val="000000"/>
+                <w:sz w:val="22"/>
+                <w:szCs w:val="22"/>
+              </w:rPr>
+              <w:t>CES-D score</w:t>
+            </w:r>
+          </w:p>
+        </w:tc>
+        <w:tc>
+          <w:tcPr>
+            <w:tcW w:w="2539" w:type="dxa"/>
+            <w:tcBorders>
+              <w:top w:val="nil"/>
+              <w:left w:val="nil"/>
+              <w:bottom w:val="nil"/>
+              <w:right w:val="nil"/>
+            </w:tcBorders>
+            <w:shd w:val="clear" w:color="auto" w:fill="auto"/>
+            <w:vAlign w:val="bottom"/>
+            <w:hideMark/>
+          </w:tcPr>
+          <w:p>
+            <w:pPr>
+              <w:jc w:val="center"/>
+              <w:rPr>
+                <w:rFonts w:ascii="Calibri" w:eastAsia="Times New Roman" w:hAnsi="Calibri" w:cs="Calibri"/>
+                <w:color w:val="000000"/>
+                <w:sz w:val="22"/>
+                <w:szCs w:val="22"/>
+              </w:rPr>
+            </w:pPr>
+            <w:r>
+              <w:rPr>
+                <w:rFonts w:ascii="Calibri" w:eastAsia="Times New Roman" w:hAnsi="Calibri" w:cs="Calibri"/>
+                <w:color w:val="000000"/>
+                <w:sz w:val="22"/>
+                <w:szCs w:val="22"/>
+              </w:rPr>
+              <w:t>12 (9, 17)</w:t>
+            </w:r>
+          </w:p>
+        </w:tc>
+      </w:tr>
+      <w:tr>
+        <w:trPr>
+          <w:trHeight w:val="246"/>
+          <w:jc w:val="center"/>
+        </w:trPr>
+        <w:tc>
+          <w:tcPr>
+            <w:tcW w:w="976" w:type="dxa"/>
+            <w:tcBorders>
+              <w:top w:val="nil"/>
+              <w:left w:val="nil"/>
+              <w:bottom w:val="nil"/>
+              <w:right w:val="nil"/>
+            </w:tcBorders>
+            <w:shd w:val="clear" w:color="auto" w:fill="auto"/>
+            <w:vAlign w:val="bottom"/>
+            <w:hideMark/>
+          </w:tcPr>
+          <w:p>
+            <w:pPr>
+              <w:jc w:val="center"/>
+              <w:rPr>
+                <w:rFonts w:ascii="Calibri" w:eastAsia="Times New Roman" w:hAnsi="Calibri" w:cs="Calibri"/>
+                <w:color w:val="000000"/>
+                <w:sz w:val="22"/>
+                <w:szCs w:val="22"/>
+              </w:rPr>
+            </w:pPr>
+          </w:p>
+        </w:tc>
+        <w:tc>
+          <w:tcPr>
+            <w:tcW w:w="3535" w:type="dxa"/>
+            <w:tcBorders>
+              <w:top w:val="nil"/>
+              <w:left w:val="nil"/>
+              <w:bottom w:val="nil"/>
+              <w:right w:val="nil"/>
+            </w:tcBorders>
+            <w:shd w:val="clear" w:color="auto" w:fill="auto"/>
+            <w:vAlign w:val="bottom"/>
+            <w:hideMark/>
+          </w:tcPr>
+          <w:p>
+            <w:pPr>
+              <w:rPr>
+                <w:rFonts w:ascii="Calibri" w:eastAsia="Times New Roman" w:hAnsi="Calibri" w:cs="Calibri"/>
+                <w:color w:val="000000"/>
+                <w:sz w:val="22"/>
+                <w:szCs w:val="22"/>
+              </w:rPr>
+            </w:pPr>
+            <w:r>
+              <w:rPr>
+                <w:rFonts w:ascii="Calibri" w:eastAsia="Times New Roman" w:hAnsi="Calibri" w:cs="Calibri"/>
+                <w:color w:val="000000"/>
+                <w:sz w:val="22"/>
+                <w:szCs w:val="22"/>
+              </w:rPr>
+              <w:t>Depression at Year 2</w:t>
+            </w:r>
+          </w:p>
+        </w:tc>
+        <w:tc>
+          <w:tcPr>
+            <w:tcW w:w="4492" w:type="dxa"/>
+            <w:tcBorders>
+              <w:top w:val="nil"/>
+              <w:left w:val="nil"/>
+              <w:bottom w:val="nil"/>
+              <w:right w:val="nil"/>
+            </w:tcBorders>
+            <w:shd w:val="clear" w:color="auto" w:fill="auto"/>
+            <w:vAlign w:val="bottom"/>
+            <w:hideMark/>
+          </w:tcPr>
+          <w:p>
+            <w:pPr>
+              <w:rPr>
+                <w:rFonts w:ascii="Calibri" w:eastAsia="Times New Roman" w:hAnsi="Calibri" w:cs="Calibri"/>
+                <w:color w:val="000000"/>
+                <w:sz w:val="22"/>
+                <w:szCs w:val="22"/>
+              </w:rPr>
+            </w:pPr>
+            <w:r>
+              <w:rPr>
+                <w:rFonts w:ascii="Calibri" w:eastAsia="Times New Roman" w:hAnsi="Calibri" w:cs="Calibri"/>
+                <w:color w:val="000000"/>
+                <w:sz w:val="22"/>
+                <w:szCs w:val="22"/>
+              </w:rPr>
+              <w:t>CES-D score</w:t>
+            </w:r>
+          </w:p>
+        </w:tc>
+        <w:tc>
+          <w:tcPr>
+            <w:tcW w:w="2539" w:type="dxa"/>
+            <w:tcBorders>
+              <w:top w:val="nil"/>
+              <w:left w:val="nil"/>
+              <w:bottom w:val="nil"/>
+              <w:right w:val="nil"/>
+            </w:tcBorders>
+            <w:shd w:val="clear" w:color="auto" w:fill="auto"/>
+            <w:vAlign w:val="bottom"/>
+            <w:hideMark/>
+          </w:tcPr>
+          <w:p>
+            <w:pPr>
+              <w:jc w:val="center"/>
+              <w:rPr>
+                <w:rFonts w:ascii="Calibri" w:eastAsia="Times New Roman" w:hAnsi="Calibri" w:cs="Calibri"/>
+                <w:color w:val="000000"/>
+                <w:sz w:val="22"/>
+                <w:szCs w:val="22"/>
+              </w:rPr>
+            </w:pPr>
+            <w:r>
+              <w:rPr>
+                <w:rFonts w:ascii="Calibri" w:eastAsia="Times New Roman" w:hAnsi="Calibri" w:cs="Calibri"/>
+                <w:color w:val="000000"/>
+                <w:sz w:val="22"/>
+                <w:szCs w:val="22"/>
+              </w:rPr>
+              <w:t>12 (9, 16)</w:t>
+            </w:r>
+          </w:p>
+        </w:tc>
+      </w:tr>
+      <w:tr>
+        <w:trPr>
+          <w:trHeight w:val="246"/>
+          <w:jc w:val="center"/>
+        </w:trPr>
+        <w:tc>
+          <w:tcPr>
+            <w:tcW w:w="976" w:type="dxa"/>
+            <w:tcBorders>
+              <w:top w:val="nil"/>
+              <w:left w:val="nil"/>
+              <w:right w:val="nil"/>
+            </w:tcBorders>
+            <w:shd w:val="clear" w:color="auto" w:fill="auto"/>
+            <w:vAlign w:val="bottom"/>
+            <w:hideMark/>
+          </w:tcPr>
+          <w:p>
+            <w:pPr>
+              <w:jc w:val="center"/>
+              <w:rPr>
+                <w:rFonts w:ascii="Calibri" w:eastAsia="Times New Roman" w:hAnsi="Calibri" w:cs="Calibri"/>
+                <w:color w:val="000000"/>
+                <w:sz w:val="22"/>
+                <w:szCs w:val="22"/>
+              </w:rPr>
+            </w:pPr>
+          </w:p>
+        </w:tc>
+        <w:tc>
+          <w:tcPr>
+            <w:tcW w:w="3535" w:type="dxa"/>
+            <w:tcBorders>
+              <w:top w:val="nil"/>
+              <w:left w:val="nil"/>
+              <w:right w:val="nil"/>
+            </w:tcBorders>
+            <w:shd w:val="clear" w:color="auto" w:fill="auto"/>
+            <w:vAlign w:val="bottom"/>
+            <w:hideMark/>
+          </w:tcPr>
+          <w:p>
+            <w:pPr>
+              <w:rPr>
+                <w:rFonts w:ascii="Calibri" w:eastAsia="Times New Roman" w:hAnsi="Calibri" w:cs="Calibri"/>
+                <w:color w:val="000000"/>
+                <w:sz w:val="22"/>
+                <w:szCs w:val="22"/>
+              </w:rPr>
+            </w:pPr>
+            <w:r>
+              <w:rPr>
+                <w:rFonts w:ascii="Calibri" w:eastAsia="Times New Roman" w:hAnsi="Calibri" w:cs="Calibri"/>
+                <w:color w:val="000000"/>
+                <w:sz w:val="22"/>
+                <w:szCs w:val="22"/>
+              </w:rPr>
+              <w:t>Perceived stress at Year 2</w:t>
+            </w:r>
+          </w:p>
+        </w:tc>
+        <w:tc>
+          <w:tcPr>
+            <w:tcW w:w="4492" w:type="dxa"/>
+            <w:tcBorders>
+              <w:top w:val="nil"/>
+              <w:left w:val="nil"/>
+              <w:right w:val="nil"/>
+            </w:tcBorders>
+            <w:shd w:val="clear" w:color="auto" w:fill="auto"/>
+            <w:vAlign w:val="bottom"/>
+            <w:hideMark/>
+          </w:tcPr>
+          <w:p>
+            <w:pPr>
+              <w:rPr>
+                <w:rFonts w:ascii="Calibri" w:eastAsia="Times New Roman" w:hAnsi="Calibri" w:cs="Calibri"/>
+                <w:color w:val="000000"/>
+                <w:sz w:val="22"/>
+                <w:szCs w:val="22"/>
+              </w:rPr>
+            </w:pPr>
+            <w:r>
+              <w:rPr>
+                <w:rFonts w:ascii="Calibri" w:eastAsia="Times New Roman" w:hAnsi="Calibri" w:cs="Calibri"/>
+                <w:color w:val="000000"/>
+                <w:sz w:val="22"/>
+                <w:szCs w:val="22"/>
+              </w:rPr>
+              <w:t>Perceived Stress Scale score</w:t>
+            </w:r>
+          </w:p>
+        </w:tc>
+        <w:tc>
+          <w:tcPr>
+            <w:tcW w:w="2539" w:type="dxa"/>
+            <w:tcBorders>
+              <w:top w:val="nil"/>
+              <w:left w:val="nil"/>
+              <w:right w:val="nil"/>
+            </w:tcBorders>
+            <w:shd w:val="clear" w:color="auto" w:fill="auto"/>
+            <w:vAlign w:val="bottom"/>
+            <w:hideMark/>
+          </w:tcPr>
+          <w:p>
+            <w:pPr>
+              <w:jc w:val="center"/>
+              <w:rPr>
+                <w:rFonts w:ascii="Calibri" w:eastAsia="Times New Roman" w:hAnsi="Calibri" w:cs="Calibri"/>
+                <w:color w:val="000000"/>
+                <w:sz w:val="22"/>
+                <w:szCs w:val="22"/>
+              </w:rPr>
+            </w:pPr>
+            <w:r>
+              <w:rPr>
+                <w:rFonts w:ascii="Calibri" w:eastAsia="Times New Roman" w:hAnsi="Calibri" w:cs="Calibri"/>
+                <w:color w:val="000000"/>
+                <w:sz w:val="22"/>
+                <w:szCs w:val="22"/>
+              </w:rPr>
+              <w:t>14 (10, 18)</w:t>
+            </w:r>
+          </w:p>
+        </w:tc>
+      </w:tr>
+      <w:tr>
+        <w:trPr>
+          <w:trHeight w:val="246"/>
+          <w:jc w:val="center"/>
+        </w:trPr>
+        <w:tc>
+          <w:tcPr>
+            <w:tcW w:w="976" w:type="dxa"/>
+            <w:tcBorders>
+              <w:top w:val="nil"/>
+              <w:left w:val="nil"/>
+              <w:bottom w:val="single" w:sz="4" w:space="0" w:color="auto"/>
+              <w:right w:val="nil"/>
+            </w:tcBorders>
+            <w:shd w:val="clear" w:color="auto" w:fill="auto"/>
+            <w:vAlign w:val="bottom"/>
+            <w:hideMark/>
+          </w:tcPr>
+          <w:p>
+            <w:pPr>
+              <w:jc w:val="center"/>
+              <w:rPr>
+                <w:rFonts w:ascii="Calibri" w:eastAsia="Times New Roman" w:hAnsi="Calibri" w:cs="Calibri"/>
+                <w:color w:val="000000"/>
+                <w:sz w:val="22"/>
+                <w:szCs w:val="22"/>
+              </w:rPr>
+            </w:pPr>
+          </w:p>
+        </w:tc>
+        <w:tc>
+          <w:tcPr>
+            <w:tcW w:w="3535" w:type="dxa"/>
+            <w:tcBorders>
+              <w:top w:val="nil"/>
+              <w:left w:val="nil"/>
+              <w:bottom w:val="single" w:sz="4" w:space="0" w:color="auto"/>
+              <w:right w:val="nil"/>
+            </w:tcBorders>
+            <w:shd w:val="clear" w:color="auto" w:fill="auto"/>
+            <w:vAlign w:val="bottom"/>
+            <w:hideMark/>
+          </w:tcPr>
+          <w:p>
+            <w:pPr>
+              <w:rPr>
+                <w:rFonts w:ascii="Calibri" w:eastAsia="Times New Roman" w:hAnsi="Calibri" w:cs="Calibri"/>
+                <w:color w:val="000000"/>
+                <w:sz w:val="22"/>
+                <w:szCs w:val="22"/>
+              </w:rPr>
+            </w:pPr>
+            <w:r>
+              <w:rPr>
+                <w:rFonts w:ascii="Calibri" w:eastAsia="Times New Roman" w:hAnsi="Calibri" w:cs="Calibri"/>
+                <w:color w:val="000000"/>
+                <w:sz w:val="22"/>
+                <w:szCs w:val="22"/>
+              </w:rPr>
+              <w:t>Intimate partner violence</w:t>
+            </w:r>
+          </w:p>
+        </w:tc>
+        <w:tc>
+          <w:tcPr>
+            <w:tcW w:w="4492" w:type="dxa"/>
+            <w:tcBorders>
+              <w:top w:val="nil"/>
+              <w:left w:val="nil"/>
+              <w:bottom w:val="single" w:sz="4" w:space="0" w:color="auto"/>
+              <w:right w:val="nil"/>
+            </w:tcBorders>
+            <w:shd w:val="clear" w:color="auto" w:fill="auto"/>
+            <w:vAlign w:val="bottom"/>
+            <w:hideMark/>
+          </w:tcPr>
+          <w:p>
+            <w:pPr>
+              <w:rPr>
+                <w:rFonts w:ascii="Calibri" w:eastAsia="Times New Roman" w:hAnsi="Calibri" w:cs="Calibri"/>
+                <w:color w:val="000000"/>
+                <w:sz w:val="22"/>
+                <w:szCs w:val="22"/>
+              </w:rPr>
+            </w:pPr>
+            <w:r>
+              <w:rPr>
+                <w:rFonts w:ascii="Calibri" w:eastAsia="Times New Roman" w:hAnsi="Calibri" w:cs="Calibri"/>
+                <w:color w:val="000000"/>
+                <w:sz w:val="22"/>
+                <w:szCs w:val="22"/>
+              </w:rPr>
+              <w:t>Any lifetime exposure</w:t>
+            </w:r>
+          </w:p>
+        </w:tc>
+        <w:tc>
+          <w:tcPr>
+            <w:tcW w:w="2539" w:type="dxa"/>
+            <w:tcBorders>
+              <w:top w:val="nil"/>
+              <w:left w:val="nil"/>
+              <w:bottom w:val="single" w:sz="4" w:space="0" w:color="auto"/>
+              <w:right w:val="nil"/>
+            </w:tcBorders>
+            <w:shd w:val="clear" w:color="auto" w:fill="auto"/>
+            <w:vAlign w:val="bottom"/>
+            <w:hideMark/>
+          </w:tcPr>
+          <w:p>
+            <w:pPr>
+              <w:jc w:val="center"/>
+              <w:rPr>
+                <w:rFonts w:ascii="Calibri" w:eastAsia="Times New Roman" w:hAnsi="Calibri" w:cs="Calibri"/>
+                <w:color w:val="000000"/>
+                <w:sz w:val="22"/>
+                <w:szCs w:val="22"/>
+              </w:rPr>
+            </w:pPr>
+            <w:r>
+              <w:rPr>
+                <w:rFonts w:ascii="Calibri" w:eastAsia="Times New Roman" w:hAnsi="Calibri" w:cs="Calibri"/>
+                <w:color w:val="000000"/>
+                <w:sz w:val="22"/>
+                <w:szCs w:val="22"/>
+              </w:rPr>
+              <w:t>406 (56%)</w:t>
+            </w:r>
+          </w:p>
+        </w:tc>
+      </w:tr>
+    </w:tbl>
+    <w:p>
+      <w:pPr>
+        <w:rPr>
+          <w:rFonts w:asciiTheme="majorHAnsi" w:eastAsiaTheme="majorEastAsia" w:hAnsiTheme="majorHAnsi" w:cstheme="majorBidi"/>
+          <w:b/>
+          <w:bCs/>
+          <w:sz w:val="16"/>
+          <w:szCs w:val="16"/>
+        </w:rPr>
+      </w:pPr>
+      <w:r>
+        <w:rPr>
+          <w:sz w:val="16"/>
+          <w:szCs w:val="16"/>
+        </w:rPr>
+        <w:br w:type="page"/>
+      </w:r>
+    </w:p>
     <w:p>
       <w:pPr>
         <w:pStyle w:val="Heading2"/>
@@ -19,6 +4089,7 @@
           <w:sz w:val="16"/>
           <w:szCs w:val="16"/>
         </w:rPr>
+        <w:lastRenderedPageBreak/>
         <w:t>Table 2</w:t>
       </w:r>
     </w:p>

</xml_diff>

<commit_message>
updated tables with new pvals
</commit_message>
<xml_diff>
--- a/tables/stress-growth main.docx
+++ b/tables/stress-growth main.docx
@@ -4661,7 +4661,7 @@
                 <w:szCs w:val="12"/>
                 <w:color w:val="111111"/>
               </w:rPr>
-              <w:t xml:space="preserve">0.2</w:t>
+              <w:t xml:space="preserve">0</w:t>
             </w:r>
           </w:p>
         </w:tc>
@@ -4899,7 +4899,7 @@
                 <w:szCs w:val="12"/>
                 <w:color w:val="111111"/>
               </w:rPr>
-              <w:t xml:space="preserve">0.86</w:t>
+              <w:t xml:space="preserve">0.06</w:t>
             </w:r>
           </w:p>
         </w:tc>
@@ -4957,7 +4957,7 @@
                 <w:szCs w:val="12"/>
                 <w:color w:val="111111"/>
               </w:rPr>
-              <w:t xml:space="preserve">1.06</w:t>
+              <w:t xml:space="preserve">0.93</w:t>
             </w:r>
           </w:p>
         </w:tc>
@@ -5137,7 +5137,7 @@
                 <w:szCs w:val="12"/>
                 <w:color w:val="111111"/>
               </w:rPr>
-              <w:t xml:space="preserve">1.01</w:t>
+              <w:t xml:space="preserve">0.99</w:t>
             </w:r>
           </w:p>
         </w:tc>
@@ -5909,7 +5909,7 @@
                 <w:szCs w:val="12"/>
                 <w:color w:val="111111"/>
               </w:rPr>
-              <w:t xml:space="preserve">1.02</w:t>
+              <w:t xml:space="preserve">0.98</w:t>
             </w:r>
           </w:p>
         </w:tc>
@@ -6089,7 +6089,7 @@
                 <w:szCs w:val="12"/>
                 <w:color w:val="111111"/>
               </w:rPr>
-              <w:t xml:space="preserve">0.13</w:t>
+              <w:t xml:space="preserve">0</w:t>
             </w:r>
           </w:p>
         </w:tc>
@@ -7041,7 +7041,7 @@
                 <w:szCs w:val="12"/>
                 <w:color w:val="111111"/>
               </w:rPr>
-              <w:t xml:space="preserve">0.31</w:t>
+              <w:t xml:space="preserve">0.01</w:t>
             </w:r>
           </w:p>
         </w:tc>
@@ -7279,7 +7279,7 @@
                 <w:szCs w:val="12"/>
                 <w:color w:val="111111"/>
               </w:rPr>
-              <w:t xml:space="preserve">0.79</w:t>
+              <w:t xml:space="preserve">0.04</w:t>
             </w:r>
           </w:p>
         </w:tc>
@@ -9421,7 +9421,7 @@
                 <w:szCs w:val="12"/>
                 <w:color w:val="111111"/>
               </w:rPr>
-              <w:t xml:space="preserve">0.72</w:t>
+              <w:t xml:space="preserve">0.04</w:t>
             </w:r>
           </w:p>
         </w:tc>
@@ -9659,7 +9659,7 @@
                 <w:szCs w:val="12"/>
                 <w:color w:val="111111"/>
               </w:rPr>
-              <w:t xml:space="preserve">1.25</w:t>
+              <w:t xml:space="preserve">0.19</w:t>
             </w:r>
           </w:p>
         </w:tc>
@@ -9717,7 +9717,7 @@
                 <w:szCs w:val="12"/>
                 <w:color w:val="111111"/>
               </w:rPr>
-              <w:t xml:space="preserve">0.44</w:t>
+              <w:t xml:space="preserve">0.01</w:t>
             </w:r>
           </w:p>
         </w:tc>
@@ -11524,7 +11524,7 @@
                 <w:szCs w:val="16"/>
                 <w:color w:val="111111"/>
               </w:rPr>
-              <w:t xml:space="preserve">1.03</w:t>
+              <w:t xml:space="preserve">0.97</w:t>
             </w:r>
           </w:p>
         </w:tc>
@@ -12000,7 +12000,7 @@
                 <w:szCs w:val="16"/>
                 <w:color w:val="111111"/>
               </w:rPr>
-              <w:t xml:space="preserve">1.23</w:t>
+              <w:t xml:space="preserve">0.72</w:t>
             </w:r>
           </w:p>
         </w:tc>
@@ -12488,7 +12488,7 @@
                 <w:szCs w:val="16"/>
                 <w:color w:val="111111"/>
               </w:rPr>
-              <w:t xml:space="preserve">1.04</w:t>
+              <w:t xml:space="preserve">0.96</w:t>
             </w:r>
           </w:p>
         </w:tc>
@@ -13447,7 +13447,7 @@
                 <w:szCs w:val="18"/>
                 <w:color w:val="111111"/>
               </w:rPr>
-              <w:t xml:space="preserve">1.14</w:t>
+              <w:t xml:space="preserve">0.84</w:t>
             </w:r>
           </w:p>
         </w:tc>
@@ -13877,7 +13877,7 @@
                 <w:szCs w:val="18"/>
                 <w:color w:val="111111"/>
               </w:rPr>
-              <w:t xml:space="preserve">0.77</w:t>
+              <w:t xml:space="preserve">0.04</w:t>
             </w:r>
           </w:p>
         </w:tc>
@@ -13939,7 +13939,7 @@
                 <w:szCs w:val="18"/>
                 <w:color w:val="111111"/>
               </w:rPr>
-              <w:t xml:space="preserve">1.08</w:t>
+              <w:t xml:space="preserve">0.91</w:t>
             </w:r>
           </w:p>
         </w:tc>
@@ -14778,7 +14778,7 @@
                 <w:szCs w:val="14"/>
                 <w:color w:val="111111"/>
               </w:rPr>
-              <w:t xml:space="preserve">1.15</w:t>
+              <w:t xml:space="preserve">0.13</w:t>
             </w:r>
           </w:p>
         </w:tc>
@@ -14836,7 +14836,7 @@
                 <w:szCs w:val="14"/>
                 <w:color w:val="111111"/>
               </w:rPr>
-              <w:t xml:space="preserve">1.36</w:t>
+              <w:t xml:space="preserve">0.41</w:t>
             </w:r>
           </w:p>
         </w:tc>

</xml_diff>